<commit_message>
In German um den Anforderungen zu entsprechen
</commit_message>
<xml_diff>
--- a/IFZ-724-004-A-handbuch-9holes-gabriel-schaffluetzel.docx
+++ b/IFZ-724-004-A-handbuch-9holes-gabriel-schaffluetzel.docx
@@ -28,7 +28,6 @@
           <w:lang w:val="de-CH"/>
         </w:rPr>
       </w:pPr>
-      <w:proofErr w:type="gramStart"/>
       <w:r>
         <w:rPr>
           <w:rStyle w:val="IntensiverVerweis"/>
@@ -36,7 +35,6 @@
         </w:rPr>
         <w:t>9  Holes</w:t>
       </w:r>
-      <w:proofErr w:type="gramEnd"/>
     </w:p>
     <w:p>
       <w:pPr>
@@ -123,7 +121,6 @@
             </w:tabs>
             <w:rPr>
               <w:noProof/>
-              <w:lang/>
             </w:rPr>
           </w:pPr>
           <w:r>
@@ -162,7 +159,6 @@
             <w:r>
               <w:rPr>
                 <w:noProof/>
-                <w:lang/>
               </w:rPr>
               <w:tab/>
             </w:r>
@@ -233,7 +229,6 @@
             </w:tabs>
             <w:rPr>
               <w:noProof/>
-              <w:lang/>
             </w:rPr>
           </w:pPr>
           <w:hyperlink w:anchor="_Toc530427235" w:history="1">
@@ -247,7 +242,6 @@
             <w:r>
               <w:rPr>
                 <w:noProof/>
-                <w:lang/>
               </w:rPr>
               <w:tab/>
             </w:r>
@@ -318,7 +312,6 @@
             </w:tabs>
             <w:rPr>
               <w:noProof/>
-              <w:lang/>
             </w:rPr>
           </w:pPr>
           <w:hyperlink w:anchor="_Toc530427236" w:history="1">
@@ -334,7 +327,6 @@
             <w:r>
               <w:rPr>
                 <w:noProof/>
-                <w:lang/>
               </w:rPr>
               <w:tab/>
             </w:r>
@@ -406,7 +398,6 @@
             </w:tabs>
             <w:rPr>
               <w:noProof/>
-              <w:lang/>
             </w:rPr>
           </w:pPr>
           <w:hyperlink w:anchor="_Toc530427237" w:history="1">
@@ -421,7 +412,6 @@
             <w:r>
               <w:rPr>
                 <w:noProof/>
-                <w:lang/>
               </w:rPr>
               <w:tab/>
             </w:r>
@@ -975,7 +965,6 @@
         </w:rPr>
         <w:t xml:space="preserve"> entsprechende Methode des Brettes mit dem Befehl «</w:t>
       </w:r>
-      <w:proofErr w:type="gramStart"/>
       <w:r>
         <w:rPr>
           <w:rFonts w:ascii="Consolas" w:hAnsi="Consolas" w:cs="Consolas"/>
@@ -994,18 +983,7 @@
           <w:szCs w:val="20"/>
           <w:shd w:val="clear" w:color="auto" w:fill="E8F2FE"/>
         </w:rPr>
-        <w:t>.display</w:t>
-      </w:r>
-      <w:proofErr w:type="gramEnd"/>
-      <w:r>
-        <w:rPr>
-          <w:rFonts w:ascii="Consolas" w:hAnsi="Consolas" w:cs="Consolas"/>
-          <w:color w:val="000000"/>
-          <w:sz w:val="20"/>
-          <w:szCs w:val="20"/>
-          <w:shd w:val="clear" w:color="auto" w:fill="E8F2FE"/>
-        </w:rPr>
-        <w:t>();</w:t>
+        <w:t>.display();</w:t>
       </w:r>
       <w:r>
         <w:rPr>
@@ -1182,7 +1160,6 @@
         </w:rPr>
         <w:t xml:space="preserve"> Anschliessend wird die Methode </w:t>
       </w:r>
-      <w:proofErr w:type="gramStart"/>
       <w:r>
         <w:rPr>
           <w:rFonts w:ascii="Consolas" w:hAnsi="Consolas" w:cs="Consolas"/>
@@ -1202,18 +1179,7 @@
           <w:szCs w:val="20"/>
           <w:shd w:val="clear" w:color="auto" w:fill="E8F2FE"/>
         </w:rPr>
-        <w:t>(</w:t>
-      </w:r>
-      <w:proofErr w:type="gramEnd"/>
-      <w:r>
-        <w:rPr>
-          <w:rFonts w:ascii="Consolas" w:hAnsi="Consolas" w:cs="Consolas"/>
-          <w:color w:val="000000"/>
-          <w:sz w:val="20"/>
-          <w:szCs w:val="20"/>
-          <w:shd w:val="clear" w:color="auto" w:fill="E8F2FE"/>
-        </w:rPr>
-        <w:t>)</w:t>
+        <w:t>()</w:t>
       </w:r>
       <w:r>
         <w:rPr>
@@ -1280,14 +1246,18 @@
         <w:pStyle w:val="berschrift1"/>
         <w:rPr>
           <w:rStyle w:val="SchwacherVerweis"/>
-          <w:lang w:val="de-CH"/>
+          <w:smallCaps/>
+          <w:color w:val="000000" w:themeColor="text1"/>
+          <w:u w:val="none"/>
         </w:rPr>
       </w:pPr>
       <w:bookmarkStart w:id="2" w:name="_Toc530427236"/>
       <w:r>
         <w:rPr>
           <w:rStyle w:val="SchwacherVerweis"/>
-          <w:lang w:val="de-CH"/>
+          <w:smallCaps/>
+          <w:color w:val="000000" w:themeColor="text1"/>
+          <w:u w:val="none"/>
         </w:rPr>
         <w:lastRenderedPageBreak/>
         <w:t>Klassendiagramm</w:t>
@@ -1491,7 +1461,6 @@
                               </w:rPr>
                             </w:pPr>
                             <w:proofErr w:type="spellStart"/>
-                            <w:proofErr w:type="gramStart"/>
                             <w:r>
                               <w:rPr>
                                 <w:lang w:val="en-GB"/>
@@ -1499,7 +1468,6 @@
                               <w:t>direction:char</w:t>
                             </w:r>
                             <w:proofErr w:type="spellEnd"/>
-                            <w:proofErr w:type="gramEnd"/>
                           </w:p>
                           <w:p>
                             <w:pPr>
@@ -1515,19 +1483,11 @@
                               <w:t>Move(</w:t>
                             </w:r>
                             <w:proofErr w:type="spellStart"/>
-                            <w:proofErr w:type="gramStart"/>
-                            <w:r>
-                              <w:rPr>
-                                <w:lang w:val="en-GB"/>
-                              </w:rPr>
-                              <w:t>int,int</w:t>
-                            </w:r>
-                            <w:proofErr w:type="gramEnd"/>
-                            <w:r>
-                              <w:rPr>
-                                <w:lang w:val="en-GB"/>
-                              </w:rPr>
-                              <w:t>,char</w:t>
+                            <w:r>
+                              <w:rPr>
+                                <w:lang w:val="en-GB"/>
+                              </w:rPr>
+                              <w:t>int,int,char</w:t>
                             </w:r>
                             <w:proofErr w:type="spellEnd"/>
                             <w:r>
@@ -1683,7 +1643,15 @@
         <w:rPr>
           <w:lang w:val="de-CH"/>
         </w:rPr>
-        <w:t>Da nicht alle Klassen im Handbuch im Detail erwähnt sind, werde ich diese im nachfolgendem Klassendiagramm aufzeigen.</w:t>
+        <w:t>Da nicht alle Klassen im Handbuch im Detail erwähnt sind, we</w:t>
+      </w:r>
+      <w:bookmarkStart w:id="3" w:name="_GoBack"/>
+      <w:bookmarkEnd w:id="3"/>
+      <w:r>
+        <w:rPr>
+          <w:lang w:val="de-CH"/>
+        </w:rPr>
+        <w:t>rde ich diese im nachfolgendem Klassendiagramm aufzeigen.</w:t>
       </w:r>
     </w:p>
     <w:p>
@@ -2617,113 +2585,7 @@
                               <w:rPr>
                                 <w:lang w:val="en-GB"/>
                               </w:rPr>
-                              <w:t>PIECE_</w:t>
-                            </w:r>
-                            <w:proofErr w:type="gramStart"/>
-                            <w:r>
-                              <w:rPr>
-                                <w:lang w:val="en-GB"/>
-                              </w:rPr>
-                              <w:t>X:char</w:t>
-                            </w:r>
-                            <w:proofErr w:type="spellEnd"/>
-                            <w:proofErr w:type="gramEnd"/>
-                          </w:p>
-                          <w:p>
-                            <w:pPr>
-                              <w:pBdr>
-                                <w:top w:val="single" w:sz="6" w:space="1" w:color="auto"/>
-                                <w:bottom w:val="single" w:sz="6" w:space="1" w:color="auto"/>
-                              </w:pBdr>
-                              <w:spacing w:after="0" w:line="240" w:lineRule="auto"/>
-                              <w:rPr>
-                                <w:lang w:val="en-GB"/>
-                              </w:rPr>
-                            </w:pPr>
-                            <w:proofErr w:type="spellStart"/>
-                            <w:r>
-                              <w:rPr>
-                                <w:lang w:val="en-GB"/>
-                              </w:rPr>
-                              <w:t>PIECE_</w:t>
-                            </w:r>
-                            <w:proofErr w:type="gramStart"/>
-                            <w:r>
-                              <w:rPr>
-                                <w:lang w:val="en-GB"/>
-                              </w:rPr>
-                              <w:t>Y:char</w:t>
-                            </w:r>
-                            <w:proofErr w:type="spellEnd"/>
-                            <w:proofErr w:type="gramEnd"/>
-                          </w:p>
-                          <w:p>
-                            <w:pPr>
-                              <w:pBdr>
-                                <w:top w:val="single" w:sz="6" w:space="1" w:color="auto"/>
-                                <w:bottom w:val="single" w:sz="6" w:space="1" w:color="auto"/>
-                              </w:pBdr>
-                              <w:spacing w:after="0" w:line="240" w:lineRule="auto"/>
-                              <w:rPr>
-                                <w:lang w:val="en-GB"/>
-                              </w:rPr>
-                            </w:pPr>
-                            <w:proofErr w:type="spellStart"/>
-                            <w:proofErr w:type="gramStart"/>
-                            <w:r>
-                              <w:rPr>
-                                <w:lang w:val="en-GB"/>
-                              </w:rPr>
-                              <w:t>EMPTY:char</w:t>
-                            </w:r>
-                            <w:proofErr w:type="spellEnd"/>
-                            <w:proofErr w:type="gramEnd"/>
-                          </w:p>
-                          <w:p>
-                            <w:pPr>
-                              <w:pBdr>
-                                <w:top w:val="single" w:sz="6" w:space="1" w:color="auto"/>
-                                <w:bottom w:val="single" w:sz="6" w:space="1" w:color="auto"/>
-                              </w:pBdr>
-                              <w:spacing w:after="0" w:line="240" w:lineRule="auto"/>
-                              <w:rPr>
-                                <w:lang w:val="en-GB"/>
-                              </w:rPr>
-                            </w:pPr>
-                            <w:proofErr w:type="spellStart"/>
-                            <w:proofErr w:type="gramStart"/>
-                            <w:r>
-                              <w:rPr>
-                                <w:lang w:val="en-GB"/>
-                              </w:rPr>
-                              <w:t>field:char</w:t>
-                            </w:r>
-                            <w:proofErr w:type="spellEnd"/>
-                            <w:proofErr w:type="gramEnd"/>
-                            <w:r>
-                              <w:rPr>
-                                <w:lang w:val="en-GB"/>
-                              </w:rPr>
-                              <w:t>[][]</w:t>
-                            </w:r>
-                          </w:p>
-                          <w:p>
-                            <w:pPr>
-                              <w:pBdr>
-                                <w:top w:val="single" w:sz="6" w:space="1" w:color="auto"/>
-                                <w:bottom w:val="single" w:sz="6" w:space="1" w:color="auto"/>
-                              </w:pBdr>
-                              <w:spacing w:after="0" w:line="240" w:lineRule="auto"/>
-                              <w:rPr>
-                                <w:lang w:val="en-GB"/>
-                              </w:rPr>
-                            </w:pPr>
-                            <w:proofErr w:type="spellStart"/>
-                            <w:r>
-                              <w:rPr>
-                                <w:lang w:val="en-GB"/>
-                              </w:rPr>
-                              <w:t>amountPieces:int</w:t>
+                              <w:t>PIECE_X:char</w:t>
                             </w:r>
                             <w:proofErr w:type="spellEnd"/>
                           </w:p>
@@ -2739,15 +2601,13 @@
                               </w:rPr>
                             </w:pPr>
                             <w:proofErr w:type="spellStart"/>
-                            <w:proofErr w:type="gramStart"/>
-                            <w:r>
-                              <w:rPr>
-                                <w:lang w:val="en-GB"/>
-                              </w:rPr>
-                              <w:t>lastPiece:char</w:t>
+                            <w:r>
+                              <w:rPr>
+                                <w:lang w:val="en-GB"/>
+                              </w:rPr>
+                              <w:t>PIECE_Y:char</w:t>
                             </w:r>
                             <w:proofErr w:type="spellEnd"/>
-                            <w:proofErr w:type="gramEnd"/>
                           </w:p>
                           <w:p>
                             <w:pPr>
@@ -2761,15 +2621,13 @@
                               </w:rPr>
                             </w:pPr>
                             <w:proofErr w:type="spellStart"/>
-                            <w:proofErr w:type="gramStart"/>
-                            <w:r>
-                              <w:rPr>
-                                <w:lang w:val="en-GB"/>
-                              </w:rPr>
-                              <w:t>line:String</w:t>
+                            <w:r>
+                              <w:rPr>
+                                <w:lang w:val="en-GB"/>
+                              </w:rPr>
+                              <w:t>EMPTY:char</w:t>
                             </w:r>
                             <w:proofErr w:type="spellEnd"/>
-                            <w:proofErr w:type="gramEnd"/>
                           </w:p>
                           <w:p>
                             <w:pPr>
@@ -2787,6 +2645,92 @@
                               <w:rPr>
                                 <w:lang w:val="en-GB"/>
                               </w:rPr>
+                              <w:t>field:char</w:t>
+                            </w:r>
+                            <w:proofErr w:type="spellEnd"/>
+                            <w:r>
+                              <w:rPr>
+                                <w:lang w:val="en-GB"/>
+                              </w:rPr>
+                              <w:t>[][]</w:t>
+                            </w:r>
+                          </w:p>
+                          <w:p>
+                            <w:pPr>
+                              <w:pBdr>
+                                <w:top w:val="single" w:sz="6" w:space="1" w:color="auto"/>
+                                <w:bottom w:val="single" w:sz="6" w:space="1" w:color="auto"/>
+                              </w:pBdr>
+                              <w:spacing w:after="0" w:line="240" w:lineRule="auto"/>
+                              <w:rPr>
+                                <w:lang w:val="en-GB"/>
+                              </w:rPr>
+                            </w:pPr>
+                            <w:proofErr w:type="spellStart"/>
+                            <w:r>
+                              <w:rPr>
+                                <w:lang w:val="en-GB"/>
+                              </w:rPr>
+                              <w:t>amountPieces:int</w:t>
+                            </w:r>
+                            <w:proofErr w:type="spellEnd"/>
+                          </w:p>
+                          <w:p>
+                            <w:pPr>
+                              <w:pBdr>
+                                <w:top w:val="single" w:sz="6" w:space="1" w:color="auto"/>
+                                <w:bottom w:val="single" w:sz="6" w:space="1" w:color="auto"/>
+                              </w:pBdr>
+                              <w:spacing w:after="0" w:line="240" w:lineRule="auto"/>
+                              <w:rPr>
+                                <w:lang w:val="en-GB"/>
+                              </w:rPr>
+                            </w:pPr>
+                            <w:proofErr w:type="spellStart"/>
+                            <w:r>
+                              <w:rPr>
+                                <w:lang w:val="en-GB"/>
+                              </w:rPr>
+                              <w:t>lastPiece:char</w:t>
+                            </w:r>
+                            <w:proofErr w:type="spellEnd"/>
+                          </w:p>
+                          <w:p>
+                            <w:pPr>
+                              <w:pBdr>
+                                <w:top w:val="single" w:sz="6" w:space="1" w:color="auto"/>
+                                <w:bottom w:val="single" w:sz="6" w:space="1" w:color="auto"/>
+                              </w:pBdr>
+                              <w:spacing w:after="0" w:line="240" w:lineRule="auto"/>
+                              <w:rPr>
+                                <w:lang w:val="en-GB"/>
+                              </w:rPr>
+                            </w:pPr>
+                            <w:proofErr w:type="spellStart"/>
+                            <w:r>
+                              <w:rPr>
+                                <w:lang w:val="en-GB"/>
+                              </w:rPr>
+                              <w:t>line:String</w:t>
+                            </w:r>
+                            <w:proofErr w:type="spellEnd"/>
+                          </w:p>
+                          <w:p>
+                            <w:pPr>
+                              <w:pBdr>
+                                <w:top w:val="single" w:sz="6" w:space="1" w:color="auto"/>
+                                <w:bottom w:val="single" w:sz="6" w:space="1" w:color="auto"/>
+                              </w:pBdr>
+                              <w:spacing w:after="0" w:line="240" w:lineRule="auto"/>
+                              <w:rPr>
+                                <w:lang w:val="en-GB"/>
+                              </w:rPr>
+                            </w:pPr>
+                            <w:proofErr w:type="spellStart"/>
+                            <w:r>
+                              <w:rPr>
+                                <w:lang w:val="en-GB"/>
+                              </w:rPr>
                               <w:t>roundsCount:int</w:t>
                             </w:r>
                             <w:proofErr w:type="spellEnd"/>
@@ -2798,19 +2742,11 @@
                                 <w:lang w:val="en-GB"/>
                               </w:rPr>
                             </w:pPr>
-                            <w:proofErr w:type="gramStart"/>
-                            <w:r>
-                              <w:rPr>
-                                <w:lang w:val="en-GB"/>
-                              </w:rPr>
-                              <w:t>Board(</w:t>
-                            </w:r>
-                            <w:proofErr w:type="gramEnd"/>
-                            <w:r>
-                              <w:rPr>
-                                <w:lang w:val="en-GB"/>
-                              </w:rPr>
-                              <w:t>)</w:t>
+                            <w:r>
+                              <w:rPr>
+                                <w:lang w:val="en-GB"/>
+                              </w:rPr>
+                              <w:t>Board()</w:t>
                             </w:r>
                           </w:p>
                           <w:p>
@@ -2824,21 +2760,7 @@
                               <w:rPr>
                                 <w:lang w:val="en-GB"/>
                               </w:rPr>
-                              <w:t>Board(char</w:t>
-                            </w:r>
-                            <w:proofErr w:type="gramStart"/>
-                            <w:r>
-                              <w:rPr>
-                                <w:lang w:val="en-GB"/>
-                              </w:rPr>
-                              <w:t>[][</w:t>
-                            </w:r>
-                            <w:proofErr w:type="gramEnd"/>
-                            <w:r>
-                              <w:rPr>
-                                <w:lang w:val="en-GB"/>
-                              </w:rPr>
-                              <w:t>],</w:t>
+                              <w:t>Board(char[][],</w:t>
                             </w:r>
                             <w:proofErr w:type="spellStart"/>
                             <w:r>
@@ -2863,7 +2785,6 @@
                               </w:rPr>
                             </w:pPr>
                             <w:proofErr w:type="spellStart"/>
-                            <w:proofErr w:type="gramStart"/>
                             <w:r>
                               <w:rPr>
                                 <w:lang w:val="en-GB"/>
@@ -2875,14 +2796,7 @@
                               <w:rPr>
                                 <w:lang w:val="en-GB"/>
                               </w:rPr>
-                              <w:t>(</w:t>
-                            </w:r>
-                            <w:proofErr w:type="gramEnd"/>
-                            <w:r>
-                              <w:rPr>
-                                <w:lang w:val="en-GB"/>
-                              </w:rPr>
-                              <w:t>):Board</w:t>
+                              <w:t>():Board</w:t>
                             </w:r>
                           </w:p>
                           <w:p>
@@ -2893,7 +2807,6 @@
                               </w:rPr>
                             </w:pPr>
                             <w:proofErr w:type="spellStart"/>
-                            <w:proofErr w:type="gramStart"/>
                             <w:r>
                               <w:rPr>
                                 <w:lang w:val="en-GB"/>
@@ -2905,14 +2818,7 @@
                               <w:rPr>
                                 <w:lang w:val="en-GB"/>
                               </w:rPr>
-                              <w:t>(</w:t>
-                            </w:r>
-                            <w:proofErr w:type="gramEnd"/>
-                            <w:r>
-                              <w:rPr>
-                                <w:lang w:val="en-GB"/>
-                              </w:rPr>
-                              <w:t>):State</w:t>
+                              <w:t>():State</w:t>
                             </w:r>
                           </w:p>
                           <w:p>
@@ -2934,97 +2840,7 @@
                               <w:rPr>
                                 <w:lang w:val="en-GB"/>
                               </w:rPr>
-                              <w:t>(int</w:t>
-                            </w:r>
-                            <w:proofErr w:type="gramStart"/>
-                            <w:r>
-                              <w:rPr>
-                                <w:lang w:val="en-GB"/>
-                              </w:rPr>
-                              <w:t>):</w:t>
-                            </w:r>
-                            <w:proofErr w:type="spellStart"/>
-                            <w:r>
-                              <w:rPr>
-                                <w:lang w:val="en-GB"/>
-                              </w:rPr>
-                              <w:t>boolean</w:t>
-                            </w:r>
-                            <w:proofErr w:type="spellEnd"/>
-                            <w:proofErr w:type="gramEnd"/>
-                          </w:p>
-                          <w:p>
-                            <w:pPr>
-                              <w:spacing w:after="0" w:line="240" w:lineRule="auto"/>
-                              <w:rPr>
-                                <w:lang w:val="en-GB"/>
-                              </w:rPr>
-                            </w:pPr>
-                            <w:proofErr w:type="spellStart"/>
-                            <w:r>
-                              <w:rPr>
-                                <w:lang w:val="en-GB"/>
-                              </w:rPr>
-                              <w:t>isColComplete</w:t>
-                            </w:r>
-                            <w:proofErr w:type="spellEnd"/>
-                            <w:r>
-                              <w:rPr>
-                                <w:lang w:val="en-GB"/>
-                              </w:rPr>
-                              <w:t>(int</w:t>
-                            </w:r>
-                            <w:proofErr w:type="gramStart"/>
-                            <w:r>
-                              <w:rPr>
-                                <w:lang w:val="en-GB"/>
-                              </w:rPr>
-                              <w:t>):</w:t>
-                            </w:r>
-                            <w:proofErr w:type="spellStart"/>
-                            <w:r>
-                              <w:rPr>
-                                <w:lang w:val="en-GB"/>
-                              </w:rPr>
-                              <w:t>b</w:t>
-                            </w:r>
-                            <w:r>
-                              <w:rPr>
-                                <w:lang w:val="en-GB"/>
-                              </w:rPr>
-                              <w:t>oolean</w:t>
-                            </w:r>
-                            <w:proofErr w:type="spellEnd"/>
-                            <w:proofErr w:type="gramEnd"/>
-                          </w:p>
-                          <w:p>
-                            <w:pPr>
-                              <w:spacing w:after="0" w:line="240" w:lineRule="auto"/>
-                              <w:rPr>
-                                <w:lang w:val="en-GB"/>
-                              </w:rPr>
-                            </w:pPr>
-                            <w:proofErr w:type="spellStart"/>
-                            <w:proofErr w:type="gramStart"/>
-                            <w:r>
-                              <w:rPr>
-                                <w:lang w:val="en-GB"/>
-                              </w:rPr>
-                              <w:t>isARowComplete</w:t>
-                            </w:r>
-                            <w:proofErr w:type="spellEnd"/>
-                            <w:r>
-                              <w:rPr>
-                                <w:lang w:val="en-GB"/>
-                              </w:rPr>
-                              <w:t>(</w:t>
-                            </w:r>
-                            <w:proofErr w:type="gramEnd"/>
-                            <w:r>
-                              <w:rPr>
-                                <w:lang w:val="en-GB"/>
-                              </w:rPr>
-                              <w:t>):</w:t>
+                              <w:t>(int):</w:t>
                             </w:r>
                             <w:proofErr w:type="spellStart"/>
                             <w:r>
@@ -3043,33 +2859,31 @@
                               </w:rPr>
                             </w:pPr>
                             <w:proofErr w:type="spellStart"/>
-                            <w:proofErr w:type="gramStart"/>
-                            <w:r>
-                              <w:rPr>
-                                <w:lang w:val="en-GB"/>
-                              </w:rPr>
-                              <w:t>isAColComplete</w:t>
+                            <w:r>
+                              <w:rPr>
+                                <w:lang w:val="en-GB"/>
+                              </w:rPr>
+                              <w:t>isColComplete</w:t>
                             </w:r>
                             <w:proofErr w:type="spellEnd"/>
                             <w:r>
                               <w:rPr>
                                 <w:lang w:val="en-GB"/>
                               </w:rPr>
-                              <w:t>(</w:t>
-                            </w:r>
-                            <w:proofErr w:type="gramEnd"/>
-                            <w:r>
-                              <w:rPr>
-                                <w:lang w:val="en-GB"/>
-                              </w:rPr>
-                              <w:t>):</w:t>
+                              <w:t>(int):</w:t>
                             </w:r>
                             <w:proofErr w:type="spellStart"/>
                             <w:r>
                               <w:rPr>
                                 <w:lang w:val="en-GB"/>
                               </w:rPr>
-                              <w:t>boolean</w:t>
+                              <w:t>b</w:t>
+                            </w:r>
+                            <w:r>
+                              <w:rPr>
+                                <w:lang w:val="en-GB"/>
+                              </w:rPr>
+                              <w:t>oolean</w:t>
                             </w:r>
                             <w:proofErr w:type="spellEnd"/>
                           </w:p>
@@ -3085,49 +2899,21 @@
                               <w:rPr>
                                 <w:lang w:val="en-GB"/>
                               </w:rPr>
-                              <w:t>setPiece</w:t>
+                              <w:t>isARowComplete</w:t>
                             </w:r>
                             <w:proofErr w:type="spellEnd"/>
                             <w:r>
                               <w:rPr>
                                 <w:lang w:val="en-GB"/>
                               </w:rPr>
-                              <w:t>(</w:t>
+                              <w:t>():</w:t>
                             </w:r>
                             <w:proofErr w:type="spellStart"/>
-                            <w:proofErr w:type="gramStart"/>
-                            <w:r>
-                              <w:rPr>
-                                <w:lang w:val="en-GB"/>
-                              </w:rPr>
-                              <w:t>int,int</w:t>
-                            </w:r>
-                            <w:proofErr w:type="gramEnd"/>
-                            <w:r>
-                              <w:rPr>
-                                <w:lang w:val="en-GB"/>
-                              </w:rPr>
-                              <w:t>,char</w:t>
-                            </w:r>
-                            <w:proofErr w:type="spellEnd"/>
-                            <w:r>
-                              <w:rPr>
-                                <w:lang w:val="en-GB"/>
-                              </w:rPr>
-                              <w:t>):</w:t>
-                            </w:r>
-                            <w:proofErr w:type="spellStart"/>
-                            <w:r>
-                              <w:rPr>
-                                <w:lang w:val="en-GB"/>
-                              </w:rPr>
-                              <w:t>b</w:t>
-                            </w:r>
-                            <w:r>
-                              <w:rPr>
-                                <w:lang w:val="en-GB"/>
-                              </w:rPr>
-                              <w:t>oolean</w:t>
+                            <w:r>
+                              <w:rPr>
+                                <w:lang w:val="en-GB"/>
+                              </w:rPr>
+                              <w:t>boolean</w:t>
                             </w:r>
                             <w:proofErr w:type="spellEnd"/>
                           </w:p>
@@ -3143,49 +2929,21 @@
                               <w:rPr>
                                 <w:lang w:val="en-GB"/>
                               </w:rPr>
-                              <w:t>moveRight</w:t>
+                              <w:t>isAColComplete</w:t>
                             </w:r>
                             <w:proofErr w:type="spellEnd"/>
                             <w:r>
                               <w:rPr>
                                 <w:lang w:val="en-GB"/>
                               </w:rPr>
-                              <w:t>(</w:t>
+                              <w:t>():</w:t>
                             </w:r>
                             <w:proofErr w:type="spellStart"/>
-                            <w:proofErr w:type="gramStart"/>
-                            <w:r>
-                              <w:rPr>
-                                <w:lang w:val="en-GB"/>
-                              </w:rPr>
-                              <w:t>int,int</w:t>
-                            </w:r>
-                            <w:proofErr w:type="gramEnd"/>
-                            <w:r>
-                              <w:rPr>
-                                <w:lang w:val="en-GB"/>
-                              </w:rPr>
-                              <w:t>,char</w:t>
-                            </w:r>
-                            <w:proofErr w:type="spellEnd"/>
-                            <w:r>
-                              <w:rPr>
-                                <w:lang w:val="en-GB"/>
-                              </w:rPr>
-                              <w:t>):</w:t>
-                            </w:r>
-                            <w:proofErr w:type="spellStart"/>
-                            <w:r>
-                              <w:rPr>
-                                <w:lang w:val="en-GB"/>
-                              </w:rPr>
-                              <w:t>b</w:t>
-                            </w:r>
-                            <w:r>
-                              <w:rPr>
-                                <w:lang w:val="en-GB"/>
-                              </w:rPr>
-                              <w:t>oolean</w:t>
+                            <w:r>
+                              <w:rPr>
+                                <w:lang w:val="en-GB"/>
+                              </w:rPr>
+                              <w:t>boolean</w:t>
                             </w:r>
                             <w:proofErr w:type="spellEnd"/>
                           </w:p>
@@ -3201,7 +2959,7 @@
                               <w:rPr>
                                 <w:lang w:val="en-GB"/>
                               </w:rPr>
-                              <w:t>moveLeft</w:t>
+                              <w:t>setPiece</w:t>
                             </w:r>
                             <w:proofErr w:type="spellEnd"/>
                             <w:r>
@@ -3211,19 +2969,11 @@
                               <w:t>(</w:t>
                             </w:r>
                             <w:proofErr w:type="spellStart"/>
-                            <w:proofErr w:type="gramStart"/>
-                            <w:r>
-                              <w:rPr>
-                                <w:lang w:val="en-GB"/>
-                              </w:rPr>
-                              <w:t>int,int</w:t>
-                            </w:r>
-                            <w:proofErr w:type="gramEnd"/>
-                            <w:r>
-                              <w:rPr>
-                                <w:lang w:val="en-GB"/>
-                              </w:rPr>
-                              <w:t>,char</w:t>
+                            <w:r>
+                              <w:rPr>
+                                <w:lang w:val="en-GB"/>
+                              </w:rPr>
+                              <w:t>int,int,char</w:t>
                             </w:r>
                             <w:proofErr w:type="spellEnd"/>
                             <w:r>
@@ -3259,7 +3009,7 @@
                               <w:rPr>
                                 <w:lang w:val="en-GB"/>
                               </w:rPr>
-                              <w:t>moveUp</w:t>
+                              <w:t>moveRight</w:t>
                             </w:r>
                             <w:proofErr w:type="spellEnd"/>
                             <w:r>
@@ -3269,19 +3019,11 @@
                               <w:t>(</w:t>
                             </w:r>
                             <w:proofErr w:type="spellStart"/>
-                            <w:proofErr w:type="gramStart"/>
-                            <w:r>
-                              <w:rPr>
-                                <w:lang w:val="en-GB"/>
-                              </w:rPr>
-                              <w:t>int,int</w:t>
-                            </w:r>
-                            <w:proofErr w:type="gramEnd"/>
-                            <w:r>
-                              <w:rPr>
-                                <w:lang w:val="en-GB"/>
-                              </w:rPr>
-                              <w:t>,char</w:t>
+                            <w:r>
+                              <w:rPr>
+                                <w:lang w:val="en-GB"/>
+                              </w:rPr>
+                              <w:t>int,int,char</w:t>
                             </w:r>
                             <w:proofErr w:type="spellEnd"/>
                             <w:r>
@@ -3317,7 +3059,7 @@
                               <w:rPr>
                                 <w:lang w:val="en-GB"/>
                               </w:rPr>
-                              <w:t>moveDown</w:t>
+                              <w:t>moveLeft</w:t>
                             </w:r>
                             <w:proofErr w:type="spellEnd"/>
                             <w:r>
@@ -3327,19 +3069,11 @@
                               <w:t>(</w:t>
                             </w:r>
                             <w:proofErr w:type="spellStart"/>
-                            <w:proofErr w:type="gramStart"/>
-                            <w:r>
-                              <w:rPr>
-                                <w:lang w:val="en-GB"/>
-                              </w:rPr>
-                              <w:t>int,int</w:t>
-                            </w:r>
-                            <w:proofErr w:type="gramEnd"/>
-                            <w:r>
-                              <w:rPr>
-                                <w:lang w:val="en-GB"/>
-                              </w:rPr>
-                              <w:t>,char</w:t>
+                            <w:r>
+                              <w:rPr>
+                                <w:lang w:val="en-GB"/>
+                              </w:rPr>
+                              <w:t>int,int,char</w:t>
                             </w:r>
                             <w:proofErr w:type="spellEnd"/>
                             <w:r>
@@ -3375,7 +3109,7 @@
                               <w:rPr>
                                 <w:lang w:val="en-GB"/>
                               </w:rPr>
-                              <w:t>isFieldEmpty</w:t>
+                              <w:t>moveUp</w:t>
                             </w:r>
                             <w:proofErr w:type="spellEnd"/>
                             <w:r>
@@ -3385,15 +3119,13 @@
                               <w:t>(</w:t>
                             </w:r>
                             <w:proofErr w:type="spellStart"/>
-                            <w:proofErr w:type="gramStart"/>
-                            <w:r>
-                              <w:rPr>
-                                <w:lang w:val="en-GB"/>
-                              </w:rPr>
-                              <w:t>int,int</w:t>
+                            <w:r>
+                              <w:rPr>
+                                <w:lang w:val="en-GB"/>
+                              </w:rPr>
+                              <w:t>int,int,char</w:t>
                             </w:r>
                             <w:proofErr w:type="spellEnd"/>
-                            <w:proofErr w:type="gramEnd"/>
                             <w:r>
                               <w:rPr>
                                 <w:lang w:val="en-GB"/>
@@ -3427,7 +3159,7 @@
                               <w:rPr>
                                 <w:lang w:val="en-GB"/>
                               </w:rPr>
-                              <w:t>isDirectionEmpty</w:t>
+                              <w:t>moveDown</w:t>
                             </w:r>
                             <w:proofErr w:type="spellEnd"/>
                             <w:r>
@@ -3437,19 +3169,11 @@
                               <w:t>(</w:t>
                             </w:r>
                             <w:proofErr w:type="spellStart"/>
-                            <w:proofErr w:type="gramStart"/>
-                            <w:r>
-                              <w:rPr>
-                                <w:lang w:val="en-GB"/>
-                              </w:rPr>
-                              <w:t>int,int</w:t>
-                            </w:r>
-                            <w:proofErr w:type="gramEnd"/>
-                            <w:r>
-                              <w:rPr>
-                                <w:lang w:val="en-GB"/>
-                              </w:rPr>
-                              <w:t>,char</w:t>
+                            <w:r>
+                              <w:rPr>
+                                <w:lang w:val="en-GB"/>
+                              </w:rPr>
+                              <w:t>int,int,char</w:t>
                             </w:r>
                             <w:proofErr w:type="spellEnd"/>
                             <w:r>
@@ -3485,7 +3209,7 @@
                               <w:rPr>
                                 <w:lang w:val="en-GB"/>
                               </w:rPr>
-                              <w:t>getAvailableFields</w:t>
+                              <w:t>isFieldEmpty</w:t>
                             </w:r>
                             <w:proofErr w:type="spellEnd"/>
                             <w:r>
@@ -3494,20 +3218,34 @@
                               </w:rPr>
                               <w:t>(</w:t>
                             </w:r>
-                            <w:proofErr w:type="gramStart"/>
-                            <w:r>
-                              <w:rPr>
-                                <w:lang w:val="en-GB"/>
-                              </w:rPr>
-                              <w:t>):List</w:t>
-                            </w:r>
-                            <w:proofErr w:type="gramEnd"/>
-                            <w:r>
-                              <w:rPr>
-                                <w:lang w:val="en-GB"/>
-                              </w:rPr>
-                              <w:t>&lt;int[]&gt;</w:t>
-                            </w:r>
+                            <w:proofErr w:type="spellStart"/>
+                            <w:r>
+                              <w:rPr>
+                                <w:lang w:val="en-GB"/>
+                              </w:rPr>
+                              <w:t>int,int</w:t>
+                            </w:r>
+                            <w:proofErr w:type="spellEnd"/>
+                            <w:r>
+                              <w:rPr>
+                                <w:lang w:val="en-GB"/>
+                              </w:rPr>
+                              <w:t>):</w:t>
+                            </w:r>
+                            <w:proofErr w:type="spellStart"/>
+                            <w:r>
+                              <w:rPr>
+                                <w:lang w:val="en-GB"/>
+                              </w:rPr>
+                              <w:t>b</w:t>
+                            </w:r>
+                            <w:r>
+                              <w:rPr>
+                                <w:lang w:val="en-GB"/>
+                              </w:rPr>
+                              <w:t>oolean</w:t>
+                            </w:r>
+                            <w:proofErr w:type="spellEnd"/>
                           </w:p>
                           <w:p>
                             <w:pPr>
@@ -3521,29 +3259,43 @@
                               <w:rPr>
                                 <w:lang w:val="en-GB"/>
                               </w:rPr>
-                              <w:t>getAvailableMoves</w:t>
+                              <w:t>isDirectionEmpty</w:t>
                             </w:r>
                             <w:proofErr w:type="spellEnd"/>
                             <w:r>
                               <w:rPr>
                                 <w:lang w:val="en-GB"/>
                               </w:rPr>
-                              <w:t>(char</w:t>
-                            </w:r>
-                            <w:proofErr w:type="gramStart"/>
-                            <w:r>
-                              <w:rPr>
-                                <w:lang w:val="en-GB"/>
-                              </w:rPr>
-                              <w:t>):List</w:t>
-                            </w:r>
-                            <w:proofErr w:type="gramEnd"/>
-                            <w:r>
-                              <w:rPr>
-                                <w:lang w:val="en-GB"/>
-                              </w:rPr>
-                              <w:t>&lt;Move&gt;</w:t>
-                            </w:r>
+                              <w:t>(</w:t>
+                            </w:r>
+                            <w:proofErr w:type="spellStart"/>
+                            <w:r>
+                              <w:rPr>
+                                <w:lang w:val="en-GB"/>
+                              </w:rPr>
+                              <w:t>int,int,char</w:t>
+                            </w:r>
+                            <w:proofErr w:type="spellEnd"/>
+                            <w:r>
+                              <w:rPr>
+                                <w:lang w:val="en-GB"/>
+                              </w:rPr>
+                              <w:t>):</w:t>
+                            </w:r>
+                            <w:proofErr w:type="spellStart"/>
+                            <w:r>
+                              <w:rPr>
+                                <w:lang w:val="en-GB"/>
+                              </w:rPr>
+                              <w:t>b</w:t>
+                            </w:r>
+                            <w:r>
+                              <w:rPr>
+                                <w:lang w:val="en-GB"/>
+                              </w:rPr>
+                              <w:t>oolean</w:t>
+                            </w:r>
+                            <w:proofErr w:type="spellEnd"/>
                           </w:p>
                           <w:p>
                             <w:pPr>
@@ -3552,19 +3304,55 @@
                                 <w:lang w:val="en-GB"/>
                               </w:rPr>
                             </w:pPr>
-                            <w:proofErr w:type="gramStart"/>
-                            <w:r>
-                              <w:rPr>
-                                <w:lang w:val="en-GB"/>
-                              </w:rPr>
-                              <w:t>display(</w:t>
-                            </w:r>
-                            <w:proofErr w:type="gramEnd"/>
-                            <w:r>
-                              <w:rPr>
-                                <w:lang w:val="en-GB"/>
-                              </w:rPr>
-                              <w:t>):void</w:t>
+                            <w:proofErr w:type="spellStart"/>
+                            <w:r>
+                              <w:rPr>
+                                <w:lang w:val="en-GB"/>
+                              </w:rPr>
+                              <w:t>getAvailableFields</w:t>
+                            </w:r>
+                            <w:proofErr w:type="spellEnd"/>
+                            <w:r>
+                              <w:rPr>
+                                <w:lang w:val="en-GB"/>
+                              </w:rPr>
+                              <w:t>():List&lt;int[]&gt;</w:t>
+                            </w:r>
+                          </w:p>
+                          <w:p>
+                            <w:pPr>
+                              <w:spacing w:after="0" w:line="240" w:lineRule="auto"/>
+                              <w:rPr>
+                                <w:lang w:val="en-GB"/>
+                              </w:rPr>
+                            </w:pPr>
+                            <w:proofErr w:type="spellStart"/>
+                            <w:r>
+                              <w:rPr>
+                                <w:lang w:val="en-GB"/>
+                              </w:rPr>
+                              <w:t>getAvailableMoves</w:t>
+                            </w:r>
+                            <w:proofErr w:type="spellEnd"/>
+                            <w:r>
+                              <w:rPr>
+                                <w:lang w:val="en-GB"/>
+                              </w:rPr>
+                              <w:t>(char):List&lt;Move&gt;</w:t>
+                            </w:r>
+                          </w:p>
+                          <w:p>
+                            <w:pPr>
+                              <w:spacing w:after="0" w:line="240" w:lineRule="auto"/>
+                              <w:rPr>
+                                <w:lang w:val="en-GB"/>
+                              </w:rPr>
+                            </w:pPr>
+                            <w:r>
+                              <w:rPr>
+                                <w:lang w:val="en-GB"/>
+                              </w:rPr>
+                              <w:t>display():void</w:t>
                             </w:r>
                           </w:p>
                         </w:txbxContent>
@@ -4868,7 +4656,6 @@
                               </w:rPr>
                             </w:pPr>
                             <w:proofErr w:type="spellStart"/>
-                            <w:proofErr w:type="gramStart"/>
                             <w:r>
                               <w:rPr>
                                 <w:lang w:val="en-GB"/>
@@ -4876,7 +4663,6 @@
                               <w:t>DROP:State</w:t>
                             </w:r>
                             <w:proofErr w:type="spellEnd"/>
-                            <w:proofErr w:type="gramEnd"/>
                           </w:p>
                           <w:p>
                             <w:pPr>
@@ -4900,7 +4686,6 @@
                               <w:t>(</w:t>
                             </w:r>
                             <w:proofErr w:type="spellStart"/>
-                            <w:proofErr w:type="gramStart"/>
                             <w:r>
                               <w:rPr>
                                 <w:lang w:val="en-GB"/>
@@ -4908,7 +4693,6 @@
                               <w:t>Board,char</w:t>
                             </w:r>
                             <w:proofErr w:type="spellEnd"/>
-                            <w:proofErr w:type="gramEnd"/>
                             <w:r>
                               <w:rPr>
                                 <w:lang w:val="en-GB"/>
@@ -4938,7 +4722,6 @@
                               <w:t>(</w:t>
                             </w:r>
                             <w:proofErr w:type="spellStart"/>
-                            <w:proofErr w:type="gramStart"/>
                             <w:r>
                               <w:rPr>
                                 <w:lang w:val="en-GB"/>
@@ -4946,7 +4729,6 @@
                               <w:t>int,int</w:t>
                             </w:r>
                             <w:proofErr w:type="spellEnd"/>
-                            <w:proofErr w:type="gramEnd"/>
                             <w:r>
                               <w:rPr>
                                 <w:lang w:val="en-GB"/>
@@ -4962,7 +4744,6 @@
                               </w:rPr>
                             </w:pPr>
                             <w:proofErr w:type="spellStart"/>
-                            <w:proofErr w:type="gramStart"/>
                             <w:r>
                               <w:rPr>
                                 <w:lang w:val="en-GB"/>
@@ -4974,14 +4755,7 @@
                               <w:rPr>
                                 <w:lang w:val="en-GB"/>
                               </w:rPr>
-                              <w:t>(</w:t>
-                            </w:r>
-                            <w:proofErr w:type="gramEnd"/>
-                            <w:r>
-                              <w:rPr>
-                                <w:lang w:val="en-GB"/>
-                              </w:rPr>
-                              <w:t>):void</w:t>
+                              <w:t>():void</w:t>
                             </w:r>
                             <w:r>
                               <w:rPr>
@@ -5010,7 +4784,6 @@
                               </w:rPr>
                             </w:pPr>
                             <w:proofErr w:type="spellStart"/>
-                            <w:proofErr w:type="gramStart"/>
                             <w:r>
                               <w:rPr>
                                 <w:lang w:val="en-GB"/>
@@ -5022,14 +4795,7 @@
                               <w:rPr>
                                 <w:lang w:val="en-GB"/>
                               </w:rPr>
-                              <w:t>(</w:t>
-                            </w:r>
-                            <w:proofErr w:type="gramEnd"/>
-                            <w:r>
-                              <w:rPr>
-                                <w:lang w:val="en-GB"/>
-                              </w:rPr>
-                              <w:t>):void</w:t>
+                              <w:t>():void</w:t>
                             </w:r>
                             <w:r>
                               <w:rPr>
@@ -5383,21 +5149,7 @@
                               <w:rPr>
                                 <w:lang w:val="en-GB"/>
                               </w:rPr>
-                              <w:t>ain(</w:t>
-                            </w:r>
-                            <w:proofErr w:type="gramStart"/>
-                            <w:r>
-                              <w:rPr>
-                                <w:lang w:val="en-GB"/>
-                              </w:rPr>
-                              <w:t>String[</w:t>
-                            </w:r>
-                            <w:proofErr w:type="gramEnd"/>
-                            <w:r>
-                              <w:rPr>
-                                <w:lang w:val="en-GB"/>
-                              </w:rPr>
-                              <w:t>]):void</w:t>
+                              <w:t>ain(String[]):void</w:t>
                             </w:r>
                           </w:p>
                         </w:txbxContent>
@@ -5566,7 +5318,6 @@
                               </w:rPr>
                             </w:pPr>
                             <w:proofErr w:type="spellStart"/>
-                            <w:proofErr w:type="gramStart"/>
                             <w:r>
                               <w:rPr>
                                 <w:lang w:val="en-GB"/>
@@ -5574,7 +5325,6 @@
                               <w:t>DROP:State</w:t>
                             </w:r>
                             <w:proofErr w:type="spellEnd"/>
-                            <w:proofErr w:type="gramEnd"/>
                           </w:p>
                           <w:p>
                             <w:pPr>
@@ -5588,7 +5338,6 @@
                               </w:rPr>
                             </w:pPr>
                             <w:proofErr w:type="spellStart"/>
-                            <w:proofErr w:type="gramStart"/>
                             <w:r>
                               <w:rPr>
                                 <w:lang w:val="en-GB"/>
@@ -5596,7 +5345,6 @@
                               <w:t>MOVE:State</w:t>
                             </w:r>
                             <w:proofErr w:type="spellEnd"/>
-                            <w:proofErr w:type="gramEnd"/>
                           </w:p>
                           <w:p>
                             <w:pPr>
@@ -5614,17 +5362,9 @@
                               <w:rPr>
                                 <w:lang w:val="en-GB"/>
                               </w:rPr>
-                              <w:t>X_</w:t>
-                            </w:r>
-                            <w:proofErr w:type="gramStart"/>
-                            <w:r>
-                              <w:rPr>
-                                <w:lang w:val="en-GB"/>
-                              </w:rPr>
-                              <w:t>WON:State</w:t>
+                              <w:t>X_WON:State</w:t>
                             </w:r>
                             <w:proofErr w:type="spellEnd"/>
-                            <w:proofErr w:type="gramEnd"/>
                           </w:p>
                           <w:p>
                             <w:pPr>
@@ -5642,17 +5382,9 @@
                               <w:rPr>
                                 <w:lang w:val="en-GB"/>
                               </w:rPr>
-                              <w:t>O_</w:t>
-                            </w:r>
-                            <w:proofErr w:type="gramStart"/>
-                            <w:r>
-                              <w:rPr>
-                                <w:lang w:val="en-GB"/>
-                              </w:rPr>
-                              <w:t>WON:State</w:t>
+                              <w:t>O_WON:State</w:t>
                             </w:r>
                             <w:proofErr w:type="spellEnd"/>
-                            <w:proofErr w:type="gramEnd"/>
                           </w:p>
                           <w:p>
                             <w:pPr>
@@ -5666,7 +5398,6 @@
                               </w:rPr>
                             </w:pPr>
                             <w:proofErr w:type="spellStart"/>
-                            <w:proofErr w:type="gramStart"/>
                             <w:r>
                               <w:rPr>
                                 <w:lang w:val="en-GB"/>
@@ -5674,7 +5405,6 @@
                               <w:t>DRAW:State</w:t>
                             </w:r>
                             <w:proofErr w:type="spellEnd"/>
-                            <w:proofErr w:type="gramEnd"/>
                           </w:p>
                           <w:p>
                             <w:pPr>
@@ -5690,19 +5420,11 @@
                               <w:t>Move(</w:t>
                             </w:r>
                             <w:proofErr w:type="spellStart"/>
-                            <w:proofErr w:type="gramStart"/>
-                            <w:r>
-                              <w:rPr>
-                                <w:lang w:val="en-GB"/>
-                              </w:rPr>
-                              <w:t>int,int</w:t>
-                            </w:r>
-                            <w:proofErr w:type="gramEnd"/>
-                            <w:r>
-                              <w:rPr>
-                                <w:lang w:val="en-GB"/>
-                              </w:rPr>
-                              <w:t>,char</w:t>
+                            <w:r>
+                              <w:rPr>
+                                <w:lang w:val="en-GB"/>
+                              </w:rPr>
+                              <w:t>int,int,char</w:t>
                             </w:r>
                             <w:proofErr w:type="spellEnd"/>
                             <w:r>
@@ -6004,7 +5726,6 @@
                               <w:t>AI(</w:t>
                             </w:r>
                             <w:proofErr w:type="spellStart"/>
-                            <w:proofErr w:type="gramStart"/>
                             <w:r>
                               <w:rPr>
                                 <w:lang w:val="en-GB"/>
@@ -6012,7 +5733,6 @@
                               <w:t>Board,char</w:t>
                             </w:r>
                             <w:proofErr w:type="spellEnd"/>
-                            <w:proofErr w:type="gramEnd"/>
                             <w:r>
                               <w:rPr>
                                 <w:lang w:val="en-GB"/>
@@ -6028,7 +5748,6 @@
                               </w:rPr>
                             </w:pPr>
                             <w:proofErr w:type="spellStart"/>
-                            <w:proofErr w:type="gramStart"/>
                             <w:r>
                               <w:rPr>
                                 <w:lang w:val="en-GB"/>
@@ -6040,14 +5759,7 @@
                               <w:rPr>
                                 <w:lang w:val="en-GB"/>
                               </w:rPr>
-                              <w:t>(</w:t>
-                            </w:r>
-                            <w:proofErr w:type="gramEnd"/>
-                            <w:r>
-                              <w:rPr>
-                                <w:lang w:val="en-GB"/>
-                              </w:rPr>
-                              <w:t xml:space="preserve">):void </w:t>
+                              <w:t xml:space="preserve">():void </w:t>
                             </w:r>
                             <w:r>
                               <w:rPr>
@@ -6081,21 +5793,7 @@
                               <w:rPr>
                                 <w:lang w:val="en-GB"/>
                               </w:rPr>
-                              <w:t>(List&lt;</w:t>
-                            </w:r>
-                            <w:proofErr w:type="gramStart"/>
-                            <w:r>
-                              <w:rPr>
-                                <w:lang w:val="en-GB"/>
-                              </w:rPr>
-                              <w:t>int[</w:t>
-                            </w:r>
-                            <w:proofErr w:type="gramEnd"/>
-                            <w:r>
-                              <w:rPr>
-                                <w:lang w:val="en-GB"/>
-                              </w:rPr>
-                              <w:t>]&gt;, int[],</w:t>
+                              <w:t>(List&lt;int[]&gt;, int[],</w:t>
                             </w:r>
                             <w:r>
                               <w:rPr>
@@ -6123,21 +5821,7 @@
                               <w:rPr>
                                 <w:lang w:val="en-GB"/>
                               </w:rPr>
-                              <w:t>(List&lt;Move</w:t>
-                            </w:r>
-                            <w:proofErr w:type="gramStart"/>
-                            <w:r>
-                              <w:rPr>
-                                <w:lang w:val="en-GB"/>
-                              </w:rPr>
-                              <w:t>&gt;,Board</w:t>
-                            </w:r>
-                            <w:proofErr w:type="gramEnd"/>
-                            <w:r>
-                              <w:rPr>
-                                <w:lang w:val="en-GB"/>
-                              </w:rPr>
-                              <w:t>):int[]</w:t>
+                              <w:t>(List&lt;Move&gt;,Board):int[]</w:t>
                             </w:r>
                           </w:p>
                           <w:p>
@@ -6159,21 +5843,7 @@
                               <w:rPr>
                                 <w:lang w:val="en-GB"/>
                               </w:rPr>
-                              <w:t>(List&lt;Move</w:t>
-                            </w:r>
-                            <w:proofErr w:type="gramStart"/>
-                            <w:r>
-                              <w:rPr>
-                                <w:lang w:val="en-GB"/>
-                              </w:rPr>
-                              <w:t>&gt;,int</w:t>
-                            </w:r>
-                            <w:proofErr w:type="gramEnd"/>
-                            <w:r>
-                              <w:rPr>
-                                <w:lang w:val="en-GB"/>
-                              </w:rPr>
-                              <w:t>[],</w:t>
+                              <w:t>(List&lt;Move&gt;,int[],</w:t>
                             </w:r>
                             <w:proofErr w:type="spellStart"/>
                             <w:r>
@@ -6209,21 +5879,7 @@
                               <w:rPr>
                                 <w:lang w:val="en-GB"/>
                               </w:rPr>
-                              <w:t>(int[</w:t>
-                            </w:r>
-                            <w:proofErr w:type="gramStart"/>
-                            <w:r>
-                              <w:rPr>
-                                <w:lang w:val="en-GB"/>
-                              </w:rPr>
-                              <w:t>],List</w:t>
-                            </w:r>
-                            <w:proofErr w:type="gramEnd"/>
-                            <w:r>
-                              <w:rPr>
-                                <w:lang w:val="en-GB"/>
-                              </w:rPr>
-                              <w:t>&lt;Move&gt;):Move</w:t>
+                              <w:t>(int[],List&lt;Move&gt;):Move</w:t>
                             </w:r>
                           </w:p>
                           <w:p>
@@ -6245,21 +5901,7 @@
                               <w:rPr>
                                 <w:lang w:val="en-GB"/>
                               </w:rPr>
-                              <w:t>(int[</w:t>
-                            </w:r>
-                            <w:proofErr w:type="gramStart"/>
-                            <w:r>
-                              <w:rPr>
-                                <w:lang w:val="en-GB"/>
-                              </w:rPr>
-                              <w:t>],List</w:t>
-                            </w:r>
-                            <w:proofErr w:type="gramEnd"/>
-                            <w:r>
-                              <w:rPr>
-                                <w:lang w:val="en-GB"/>
-                              </w:rPr>
-                              <w:t>&lt;int[]&gt;):int[]</w:t>
+                              <w:t>(int[],List&lt;int[]&gt;):int[]</w:t>
                             </w:r>
                           </w:p>
                           <w:p>
@@ -6281,21 +5923,7 @@
                               <w:rPr>
                                 <w:lang w:val="en-GB"/>
                               </w:rPr>
-                              <w:t>(int[]):</w:t>
-                            </w:r>
-                            <w:proofErr w:type="gramStart"/>
-                            <w:r>
-                              <w:rPr>
-                                <w:lang w:val="en-GB"/>
-                              </w:rPr>
-                              <w:t>int[</w:t>
-                            </w:r>
-                            <w:proofErr w:type="gramEnd"/>
-                            <w:r>
-                              <w:rPr>
-                                <w:lang w:val="en-GB"/>
-                              </w:rPr>
-                              <w:t>]</w:t>
+                              <w:t>(int[]):int[]</w:t>
                             </w:r>
                           </w:p>
                           <w:p>
@@ -6306,7 +5934,6 @@
                               </w:rPr>
                             </w:pPr>
                             <w:proofErr w:type="spellStart"/>
-                            <w:proofErr w:type="gramStart"/>
                             <w:r>
                               <w:rPr>
                                 <w:lang w:val="en-GB"/>
@@ -6318,14 +5945,7 @@
                               <w:rPr>
                                 <w:lang w:val="en-GB"/>
                               </w:rPr>
-                              <w:t>(</w:t>
-                            </w:r>
-                            <w:proofErr w:type="gramEnd"/>
-                            <w:r>
-                              <w:rPr>
-                                <w:lang w:val="en-GB"/>
-                              </w:rPr>
-                              <w:t xml:space="preserve">):void </w:t>
+                              <w:t xml:space="preserve">():void </w:t>
                             </w:r>
                             <w:r>
                               <w:rPr>
@@ -6822,7 +6442,6 @@
                               </w:rPr>
                             </w:pPr>
                             <w:proofErr w:type="spellStart"/>
-                            <w:proofErr w:type="gramStart"/>
                             <w:r>
                               <w:rPr>
                                 <w:lang w:val="en-GB"/>
@@ -6836,7 +6455,6 @@
                               <w:t>pponent:char</w:t>
                             </w:r>
                             <w:proofErr w:type="spellEnd"/>
-                            <w:proofErr w:type="gramEnd"/>
                           </w:p>
                           <w:p>
                             <w:pPr>
@@ -6850,7 +6468,6 @@
                               </w:rPr>
                             </w:pPr>
                             <w:proofErr w:type="spellStart"/>
-                            <w:proofErr w:type="gramStart"/>
                             <w:r>
                               <w:rPr>
                                 <w:lang w:val="en-GB"/>
@@ -6864,7 +6481,6 @@
                               <w:t>iece:char</w:t>
                             </w:r>
                             <w:proofErr w:type="spellEnd"/>
-                            <w:proofErr w:type="gramEnd"/>
                           </w:p>
                           <w:p>
                             <w:pPr>
@@ -6878,7 +6494,6 @@
                               </w:rPr>
                             </w:pPr>
                             <w:proofErr w:type="spellStart"/>
-                            <w:proofErr w:type="gramStart"/>
                             <w:r>
                               <w:rPr>
                                 <w:lang w:val="en-GB"/>
@@ -6892,7 +6507,6 @@
                               <w:t>oard:Board</w:t>
                             </w:r>
                             <w:proofErr w:type="spellEnd"/>
-                            <w:proofErr w:type="gramEnd"/>
                           </w:p>
                           <w:p>
                             <w:pPr>
@@ -6914,7 +6528,6 @@
                               <w:t>(</w:t>
                             </w:r>
                             <w:proofErr w:type="spellStart"/>
-                            <w:proofErr w:type="gramStart"/>
                             <w:r>
                               <w:rPr>
                                 <w:lang w:val="en-GB"/>
@@ -6922,7 +6535,6 @@
                               <w:t>Board,char</w:t>
                             </w:r>
                             <w:proofErr w:type="spellEnd"/>
-                            <w:proofErr w:type="gramEnd"/>
                             <w:r>
                               <w:rPr>
                                 <w:lang w:val="en-GB"/>
@@ -6938,7 +6550,6 @@
                               </w:rPr>
                             </w:pPr>
                             <w:proofErr w:type="spellStart"/>
-                            <w:proofErr w:type="gramStart"/>
                             <w:r>
                               <w:rPr>
                                 <w:lang w:val="en-GB"/>
@@ -6950,14 +6561,7 @@
                               <w:rPr>
                                 <w:lang w:val="en-GB"/>
                               </w:rPr>
-                              <w:t>(</w:t>
-                            </w:r>
-                            <w:proofErr w:type="gramEnd"/>
-                            <w:r>
-                              <w:rPr>
-                                <w:lang w:val="en-GB"/>
-                              </w:rPr>
-                              <w:t>):void</w:t>
+                              <w:t>():void</w:t>
                             </w:r>
                           </w:p>
                           <w:p>
@@ -6968,7 +6572,6 @@
                               </w:rPr>
                             </w:pPr>
                             <w:proofErr w:type="spellStart"/>
-                            <w:proofErr w:type="gramStart"/>
                             <w:r>
                               <w:rPr>
                                 <w:lang w:val="en-GB"/>
@@ -6980,14 +6583,7 @@
                               <w:rPr>
                                 <w:lang w:val="en-GB"/>
                               </w:rPr>
-                              <w:t>(</w:t>
-                            </w:r>
-                            <w:proofErr w:type="gramEnd"/>
-                            <w:r>
-                              <w:rPr>
-                                <w:lang w:val="en-GB"/>
-                              </w:rPr>
-                              <w:t>):void</w:t>
+                              <w:t>():void</w:t>
                             </w:r>
                           </w:p>
                         </w:txbxContent>
@@ -7290,7 +6886,6 @@
                               </w:rPr>
                             </w:pPr>
                             <w:proofErr w:type="spellStart"/>
-                            <w:proofErr w:type="gramStart"/>
                             <w:r>
                               <w:rPr>
                                 <w:lang w:val="en-GB"/>
@@ -7298,7 +6893,6 @@
                               <w:t>errorMsg:String</w:t>
                             </w:r>
                             <w:proofErr w:type="spellEnd"/>
-                            <w:proofErr w:type="gramEnd"/>
                           </w:p>
                           <w:p>
                             <w:pPr>
@@ -7312,7 +6906,6 @@
                               </w:rPr>
                             </w:pPr>
                             <w:proofErr w:type="spellStart"/>
-                            <w:proofErr w:type="gramStart"/>
                             <w:r>
                               <w:rPr>
                                 <w:lang w:val="en-GB"/>
@@ -7320,7 +6913,6 @@
                               <w:t>yPosMsg:String</w:t>
                             </w:r>
                             <w:proofErr w:type="spellEnd"/>
-                            <w:proofErr w:type="gramEnd"/>
                           </w:p>
                           <w:p>
                             <w:pPr>
@@ -7334,7 +6926,6 @@
                               </w:rPr>
                             </w:pPr>
                             <w:proofErr w:type="spellStart"/>
-                            <w:proofErr w:type="gramStart"/>
                             <w:r>
                               <w:rPr>
                                 <w:lang w:val="en-GB"/>
@@ -7342,7 +6933,6 @@
                               <w:t>xPosMsg:String</w:t>
                             </w:r>
                             <w:proofErr w:type="spellEnd"/>
-                            <w:proofErr w:type="gramEnd"/>
                           </w:p>
                           <w:p>
                             <w:pPr>
@@ -7356,7 +6946,6 @@
                               </w:rPr>
                             </w:pPr>
                             <w:proofErr w:type="spellStart"/>
-                            <w:proofErr w:type="gramStart"/>
                             <w:r>
                               <w:rPr>
                                 <w:lang w:val="en-GB"/>
@@ -7364,7 +6953,6 @@
                               <w:t>directionMsg:String</w:t>
                             </w:r>
                             <w:proofErr w:type="spellEnd"/>
-                            <w:proofErr w:type="gramEnd"/>
                           </w:p>
                           <w:p>
                             <w:pPr>
@@ -7378,7 +6966,6 @@
                               </w:rPr>
                             </w:pPr>
                             <w:proofErr w:type="spellStart"/>
-                            <w:proofErr w:type="gramStart"/>
                             <w:r>
                               <w:rPr>
                                 <w:lang w:val="en-GB"/>
@@ -7386,7 +6973,6 @@
                               <w:t>direction:String</w:t>
                             </w:r>
                             <w:proofErr w:type="spellEnd"/>
-                            <w:proofErr w:type="gramEnd"/>
                           </w:p>
                           <w:p>
                             <w:pPr>
@@ -7438,7 +7024,6 @@
                               <w:t>Human(</w:t>
                             </w:r>
                             <w:proofErr w:type="spellStart"/>
-                            <w:proofErr w:type="gramStart"/>
                             <w:r>
                               <w:rPr>
                                 <w:lang w:val="en-GB"/>
@@ -7446,7 +7031,6 @@
                               <w:t>Board,char</w:t>
                             </w:r>
                             <w:proofErr w:type="spellEnd"/>
-                            <w:proofErr w:type="gramEnd"/>
                             <w:r>
                               <w:rPr>
                                 <w:lang w:val="en-GB"/>
@@ -7462,7 +7046,6 @@
                               </w:rPr>
                             </w:pPr>
                             <w:proofErr w:type="spellStart"/>
-                            <w:proofErr w:type="gramStart"/>
                             <w:r>
                               <w:rPr>
                                 <w:lang w:val="en-GB"/>
@@ -7474,14 +7057,7 @@
                               <w:rPr>
                                 <w:lang w:val="en-GB"/>
                               </w:rPr>
-                              <w:t>(</w:t>
-                            </w:r>
-                            <w:proofErr w:type="gramEnd"/>
-                            <w:r>
-                              <w:rPr>
-                                <w:lang w:val="en-GB"/>
-                              </w:rPr>
-                              <w:t xml:space="preserve">):void </w:t>
+                              <w:t xml:space="preserve">():void </w:t>
                             </w:r>
                             <w:r>
                               <w:rPr>
@@ -7504,7 +7080,6 @@
                               </w:rPr>
                             </w:pPr>
                             <w:proofErr w:type="spellStart"/>
-                            <w:proofErr w:type="gramStart"/>
                             <w:r>
                               <w:rPr>
                                 <w:lang w:val="en-GB"/>
@@ -7516,14 +7091,7 @@
                               <w:rPr>
                                 <w:lang w:val="en-GB"/>
                               </w:rPr>
-                              <w:t>(</w:t>
-                            </w:r>
-                            <w:proofErr w:type="gramEnd"/>
-                            <w:r>
-                              <w:rPr>
-                                <w:lang w:val="en-GB"/>
-                              </w:rPr>
-                              <w:t xml:space="preserve">):void </w:t>
+                              <w:t xml:space="preserve">():void </w:t>
                             </w:r>
                             <w:r>
                               <w:rPr>
@@ -7853,7 +7421,7 @@
           <w:lang w:val="de-CH"/>
         </w:rPr>
       </w:pPr>
-      <w:bookmarkStart w:id="3" w:name="_Toc530427237"/>
+      <w:bookmarkStart w:id="4" w:name="_Toc530427237"/>
       <w:r>
         <w:rPr>
           <w:lang w:val="de-CH"/>
@@ -7861,7 +7429,7 @@
         <w:lastRenderedPageBreak/>
         <w:t>Beispiel eines Spiels</w:t>
       </w:r>
-      <w:bookmarkEnd w:id="3"/>
+      <w:bookmarkEnd w:id="4"/>
     </w:p>
     <w:p>
       <w:pPr>
@@ -8048,14 +7616,12 @@
         <w:rPr>
           <w:rFonts w:ascii="Courier New" w:hAnsi="Courier New" w:cs="Courier New"/>
           <w:color w:val="40619D" w:themeColor="accent6"/>
-          <w:lang w:val="de-CH"/>
-        </w:rPr>
-      </w:pPr>
-      <w:r>
-        <w:rPr>
-          <w:rFonts w:ascii="Courier New" w:hAnsi="Courier New" w:cs="Courier New"/>
-          <w:color w:val="40619D" w:themeColor="accent6"/>
-          <w:lang w:val="de-CH"/>
+        </w:rPr>
+      </w:pPr>
+      <w:r>
+        <w:rPr>
+          <w:rFonts w:ascii="Courier New" w:hAnsi="Courier New" w:cs="Courier New"/>
+          <w:color w:val="40619D" w:themeColor="accent6"/>
         </w:rPr>
         <w:t>Version 1.0</w:t>
       </w:r>
@@ -8066,54 +7632,408 @@
         <w:rPr>
           <w:rFonts w:ascii="Courier New" w:hAnsi="Courier New" w:cs="Courier New"/>
           <w:color w:val="40619D" w:themeColor="accent6"/>
-          <w:lang w:val="de-CH"/>
-        </w:rPr>
-      </w:pPr>
+        </w:rPr>
+      </w:pPr>
+      <w:r>
+        <w:rPr>
+          <w:rFonts w:ascii="Courier New" w:hAnsi="Courier New" w:cs="Courier New"/>
+          <w:color w:val="40619D" w:themeColor="accent6"/>
+        </w:rPr>
+        <w:t>Topomedics</w:t>
+      </w:r>
+    </w:p>
+    <w:p>
+      <w:pPr>
+        <w:spacing w:after="0" w:line="240" w:lineRule="auto"/>
+        <w:rPr>
+          <w:rFonts w:ascii="Courier New" w:hAnsi="Courier New" w:cs="Courier New"/>
+          <w:color w:val="40619D" w:themeColor="accent6"/>
+        </w:rPr>
+      </w:pPr>
+      <w:r>
+        <w:rPr>
+          <w:rFonts w:ascii="Courier New" w:hAnsi="Courier New" w:cs="Courier New"/>
+          <w:color w:val="40619D" w:themeColor="accent6"/>
+        </w:rPr>
+        <w:t>-------------------------------------------------------</w:t>
+      </w:r>
+    </w:p>
+    <w:p>
+      <w:pPr>
+        <w:spacing w:after="0" w:line="240" w:lineRule="auto"/>
+        <w:rPr>
+          <w:rFonts w:ascii="Courier New" w:hAnsi="Courier New" w:cs="Courier New"/>
+          <w:color w:val="40619D" w:themeColor="accent6"/>
+        </w:rPr>
+      </w:pPr>
+      <w:r>
+        <w:rPr>
+          <w:rFonts w:ascii="Courier New" w:hAnsi="Courier New" w:cs="Courier New"/>
+          <w:color w:val="40619D" w:themeColor="accent6"/>
+        </w:rPr>
+        <w:t xml:space="preserve">  0   1   2 &lt; x</w:t>
+      </w:r>
+    </w:p>
+    <w:p>
+      <w:pPr>
+        <w:spacing w:after="0" w:line="240" w:lineRule="auto"/>
+        <w:rPr>
+          <w:rFonts w:ascii="Courier New" w:hAnsi="Courier New" w:cs="Courier New"/>
+          <w:color w:val="40619D" w:themeColor="accent6"/>
+        </w:rPr>
+      </w:pPr>
+      <w:r>
+        <w:rPr>
+          <w:rFonts w:ascii="Courier New" w:hAnsi="Courier New" w:cs="Courier New"/>
+          <w:color w:val="40619D" w:themeColor="accent6"/>
+        </w:rPr>
+        <w:t>0( )-( )-( )</w:t>
+      </w:r>
+    </w:p>
+    <w:p>
+      <w:pPr>
+        <w:spacing w:after="0" w:line="240" w:lineRule="auto"/>
+        <w:rPr>
+          <w:rFonts w:ascii="Courier New" w:hAnsi="Courier New" w:cs="Courier New"/>
+          <w:color w:val="40619D" w:themeColor="accent6"/>
+        </w:rPr>
+      </w:pPr>
+      <w:r>
+        <w:rPr>
+          <w:rFonts w:ascii="Courier New" w:hAnsi="Courier New" w:cs="Courier New"/>
+          <w:color w:val="40619D" w:themeColor="accent6"/>
+        </w:rPr>
+        <w:t>1( )-( )-( )</w:t>
+      </w:r>
+    </w:p>
+    <w:p>
+      <w:pPr>
+        <w:spacing w:after="0" w:line="240" w:lineRule="auto"/>
+        <w:rPr>
+          <w:rFonts w:ascii="Courier New" w:hAnsi="Courier New" w:cs="Courier New"/>
+          <w:color w:val="40619D" w:themeColor="accent6"/>
+        </w:rPr>
+      </w:pPr>
+      <w:r>
+        <w:rPr>
+          <w:rFonts w:ascii="Courier New" w:hAnsi="Courier New" w:cs="Courier New"/>
+          <w:color w:val="40619D" w:themeColor="accent6"/>
+        </w:rPr>
+        <w:t>2( )-( )-( )</w:t>
+      </w:r>
+    </w:p>
+    <w:p>
+      <w:pPr>
+        <w:spacing w:after="0" w:line="240" w:lineRule="auto"/>
+        <w:rPr>
+          <w:rFonts w:ascii="Courier New" w:hAnsi="Courier New" w:cs="Courier New"/>
+          <w:color w:val="40619D" w:themeColor="accent6"/>
+        </w:rPr>
+      </w:pPr>
+      <w:r>
+        <w:rPr>
+          <w:rFonts w:ascii="Courier New" w:hAnsi="Courier New" w:cs="Courier New"/>
+          <w:color w:val="40619D" w:themeColor="accent6"/>
+        </w:rPr>
+        <w:t>^</w:t>
+      </w:r>
+    </w:p>
+    <w:p>
+      <w:pPr>
+        <w:spacing w:after="0" w:line="240" w:lineRule="auto"/>
+        <w:rPr>
+          <w:rFonts w:ascii="Courier New" w:hAnsi="Courier New" w:cs="Courier New"/>
+          <w:color w:val="40619D" w:themeColor="accent6"/>
+        </w:rPr>
+      </w:pPr>
+      <w:r>
+        <w:rPr>
+          <w:rFonts w:ascii="Courier New" w:hAnsi="Courier New" w:cs="Courier New"/>
+          <w:color w:val="40619D" w:themeColor="accent6"/>
+        </w:rPr>
+        <w:t>y</w:t>
+      </w:r>
+    </w:p>
+    <w:p>
+      <w:pPr>
+        <w:spacing w:after="0" w:line="240" w:lineRule="auto"/>
+        <w:rPr>
+          <w:rFonts w:ascii="Courier New" w:hAnsi="Courier New" w:cs="Courier New"/>
+          <w:color w:val="40619D" w:themeColor="accent6"/>
+        </w:rPr>
+      </w:pPr>
+      <w:r>
+        <w:rPr>
+          <w:rFonts w:ascii="Courier New" w:hAnsi="Courier New" w:cs="Courier New"/>
+          <w:color w:val="40619D" w:themeColor="accent6"/>
+        </w:rPr>
+        <w:t>-------------------------------------------------------</w:t>
+      </w:r>
+    </w:p>
+    <w:p>
+      <w:pPr>
+        <w:spacing w:after="0" w:line="240" w:lineRule="auto"/>
+        <w:rPr>
+          <w:rFonts w:ascii="Courier New" w:hAnsi="Courier New" w:cs="Courier New"/>
+          <w:color w:val="40619D" w:themeColor="accent6"/>
+        </w:rPr>
+      </w:pPr>
+      <w:r>
+        <w:rPr>
+          <w:rFonts w:ascii="Courier New" w:hAnsi="Courier New" w:cs="Courier New"/>
+          <w:color w:val="40619D" w:themeColor="accent6"/>
+        </w:rPr>
+        <w:t>&gt;&gt; AI is picking a position.</w:t>
+      </w:r>
+    </w:p>
+    <w:p>
+      <w:pPr>
+        <w:spacing w:after="0" w:line="240" w:lineRule="auto"/>
+        <w:rPr>
+          <w:rFonts w:ascii="Courier New" w:hAnsi="Courier New" w:cs="Courier New"/>
+          <w:color w:val="40619D" w:themeColor="accent6"/>
+          <w:lang w:val="en-GB"/>
+        </w:rPr>
+      </w:pPr>
+      <w:r>
+        <w:rPr>
+          <w:rFonts w:ascii="Courier New" w:hAnsi="Courier New" w:cs="Courier New"/>
+          <w:color w:val="40619D" w:themeColor="accent6"/>
+          <w:lang w:val="en-GB"/>
+        </w:rPr>
+        <w:t>-------------------------------------------------------</w:t>
+      </w:r>
+    </w:p>
+    <w:p>
+      <w:pPr>
+        <w:spacing w:after="0" w:line="240" w:lineRule="auto"/>
+        <w:rPr>
+          <w:rFonts w:ascii="Courier New" w:hAnsi="Courier New" w:cs="Courier New"/>
+          <w:color w:val="40619D" w:themeColor="accent6"/>
+          <w:lang w:val="en-GB"/>
+        </w:rPr>
+      </w:pPr>
+      <w:r>
+        <w:rPr>
+          <w:rFonts w:ascii="Courier New" w:hAnsi="Courier New" w:cs="Courier New"/>
+          <w:color w:val="40619D" w:themeColor="accent6"/>
+          <w:lang w:val="en-GB"/>
+        </w:rPr>
+        <w:t xml:space="preserve">  0   1   2 &lt; x</w:t>
+      </w:r>
+    </w:p>
+    <w:p>
+      <w:pPr>
+        <w:spacing w:after="0" w:line="240" w:lineRule="auto"/>
+        <w:rPr>
+          <w:rFonts w:ascii="Courier New" w:hAnsi="Courier New" w:cs="Courier New"/>
+          <w:color w:val="40619D" w:themeColor="accent6"/>
+          <w:lang w:val="en-GB"/>
+        </w:rPr>
+      </w:pPr>
+      <w:r>
+        <w:rPr>
+          <w:rFonts w:ascii="Courier New" w:hAnsi="Courier New" w:cs="Courier New"/>
+          <w:color w:val="40619D" w:themeColor="accent6"/>
+          <w:lang w:val="en-GB"/>
+        </w:rPr>
+        <w:t>0(X)-( )-( )</w:t>
+      </w:r>
+    </w:p>
+    <w:p>
+      <w:pPr>
+        <w:spacing w:after="0" w:line="240" w:lineRule="auto"/>
+        <w:rPr>
+          <w:rFonts w:ascii="Courier New" w:hAnsi="Courier New" w:cs="Courier New"/>
+          <w:color w:val="40619D" w:themeColor="accent6"/>
+          <w:lang w:val="en-GB"/>
+        </w:rPr>
+      </w:pPr>
+      <w:r>
+        <w:rPr>
+          <w:rFonts w:ascii="Courier New" w:hAnsi="Courier New" w:cs="Courier New"/>
+          <w:color w:val="40619D" w:themeColor="accent6"/>
+          <w:lang w:val="en-GB"/>
+        </w:rPr>
+        <w:t>1( )-( )-( )</w:t>
+      </w:r>
+    </w:p>
+    <w:p>
+      <w:pPr>
+        <w:spacing w:after="0" w:line="240" w:lineRule="auto"/>
+        <w:rPr>
+          <w:rFonts w:ascii="Courier New" w:hAnsi="Courier New" w:cs="Courier New"/>
+          <w:color w:val="40619D" w:themeColor="accent6"/>
+          <w:lang w:val="en-GB"/>
+        </w:rPr>
+      </w:pPr>
+      <w:r>
+        <w:rPr>
+          <w:rFonts w:ascii="Courier New" w:hAnsi="Courier New" w:cs="Courier New"/>
+          <w:color w:val="40619D" w:themeColor="accent6"/>
+          <w:lang w:val="en-GB"/>
+        </w:rPr>
+        <w:t>2( )-( )-( )</w:t>
+      </w:r>
+    </w:p>
+    <w:p>
+      <w:pPr>
+        <w:spacing w:after="0" w:line="240" w:lineRule="auto"/>
+        <w:rPr>
+          <w:rFonts w:ascii="Courier New" w:hAnsi="Courier New" w:cs="Courier New"/>
+          <w:color w:val="40619D" w:themeColor="accent6"/>
+          <w:lang w:val="en-GB"/>
+        </w:rPr>
+      </w:pPr>
+      <w:r>
+        <w:rPr>
+          <w:rFonts w:ascii="Courier New" w:hAnsi="Courier New" w:cs="Courier New"/>
+          <w:color w:val="40619D" w:themeColor="accent6"/>
+          <w:lang w:val="en-GB"/>
+        </w:rPr>
+        <w:t>^</w:t>
+      </w:r>
+    </w:p>
+    <w:p>
+      <w:pPr>
+        <w:spacing w:after="0" w:line="240" w:lineRule="auto"/>
+        <w:rPr>
+          <w:rFonts w:ascii="Courier New" w:hAnsi="Courier New" w:cs="Courier New"/>
+          <w:color w:val="40619D" w:themeColor="accent6"/>
+          <w:lang w:val="en-GB"/>
+        </w:rPr>
+      </w:pPr>
+      <w:r>
+        <w:rPr>
+          <w:rFonts w:ascii="Courier New" w:hAnsi="Courier New" w:cs="Courier New"/>
+          <w:color w:val="40619D" w:themeColor="accent6"/>
+          <w:lang w:val="en-GB"/>
+        </w:rPr>
+        <w:t>y</w:t>
+      </w:r>
+    </w:p>
+    <w:p>
+      <w:pPr>
+        <w:spacing w:after="0" w:line="240" w:lineRule="auto"/>
+        <w:rPr>
+          <w:rFonts w:ascii="Courier New" w:hAnsi="Courier New" w:cs="Courier New"/>
+          <w:color w:val="40619D" w:themeColor="accent6"/>
+          <w:lang w:val="en-GB"/>
+        </w:rPr>
+      </w:pPr>
+      <w:r>
+        <w:rPr>
+          <w:rFonts w:ascii="Courier New" w:hAnsi="Courier New" w:cs="Courier New"/>
+          <w:color w:val="40619D" w:themeColor="accent6"/>
+          <w:lang w:val="en-GB"/>
+        </w:rPr>
+        <w:t>-------------------------------------------------------</w:t>
+      </w:r>
+    </w:p>
+    <w:p>
+      <w:pPr>
+        <w:spacing w:after="0" w:line="240" w:lineRule="auto"/>
+        <w:rPr>
+          <w:rFonts w:ascii="Courier New" w:hAnsi="Courier New" w:cs="Courier New"/>
+          <w:color w:val="40619D" w:themeColor="accent6"/>
+          <w:lang w:val="en-GB"/>
+        </w:rPr>
+      </w:pPr>
+      <w:r>
+        <w:rPr>
+          <w:rFonts w:ascii="Courier New" w:hAnsi="Courier New" w:cs="Courier New"/>
+          <w:color w:val="40619D" w:themeColor="accent6"/>
+          <w:lang w:val="en-GB"/>
+        </w:rPr>
+        <w:t>&gt;&gt; Player O y-</w:t>
+      </w:r>
       <w:proofErr w:type="spellStart"/>
       <w:r>
         <w:rPr>
           <w:rFonts w:ascii="Courier New" w:hAnsi="Courier New" w:cs="Courier New"/>
           <w:color w:val="40619D" w:themeColor="accent6"/>
-          <w:lang w:val="de-CH"/>
-        </w:rPr>
-        <w:t>Topomedics</w:t>
+          <w:lang w:val="en-GB"/>
+        </w:rPr>
+        <w:t>Pos</w:t>
       </w:r>
       <w:proofErr w:type="spellEnd"/>
-    </w:p>
-    <w:p>
-      <w:pPr>
-        <w:spacing w:after="0" w:line="240" w:lineRule="auto"/>
-        <w:rPr>
-          <w:rFonts w:ascii="Courier New" w:hAnsi="Courier New" w:cs="Courier New"/>
-          <w:color w:val="40619D" w:themeColor="accent6"/>
-          <w:lang w:val="de-CH"/>
-        </w:rPr>
-      </w:pPr>
-      <w:r>
-        <w:rPr>
-          <w:rFonts w:ascii="Courier New" w:hAnsi="Courier New" w:cs="Courier New"/>
-          <w:color w:val="40619D" w:themeColor="accent6"/>
-          <w:lang w:val="de-CH"/>
+      <w:r>
+        <w:rPr>
+          <w:rFonts w:ascii="Courier New" w:hAnsi="Courier New" w:cs="Courier New"/>
+          <w:color w:val="40619D" w:themeColor="accent6"/>
+          <w:lang w:val="en-GB"/>
+        </w:rPr>
+        <w:t>: 1</w:t>
+      </w:r>
+    </w:p>
+    <w:p>
+      <w:pPr>
+        <w:spacing w:after="0" w:line="240" w:lineRule="auto"/>
+        <w:rPr>
+          <w:rFonts w:ascii="Courier New" w:hAnsi="Courier New" w:cs="Courier New"/>
+          <w:color w:val="40619D" w:themeColor="accent6"/>
+          <w:lang w:val="en-GB"/>
+        </w:rPr>
+      </w:pPr>
+      <w:r>
+        <w:rPr>
+          <w:rFonts w:ascii="Courier New" w:hAnsi="Courier New" w:cs="Courier New"/>
+          <w:color w:val="40619D" w:themeColor="accent6"/>
+          <w:lang w:val="en-GB"/>
+        </w:rPr>
+        <w:t>&gt;&gt; Player O x-</w:t>
+      </w:r>
+      <w:proofErr w:type="spellStart"/>
+      <w:r>
+        <w:rPr>
+          <w:rFonts w:ascii="Courier New" w:hAnsi="Courier New" w:cs="Courier New"/>
+          <w:color w:val="40619D" w:themeColor="accent6"/>
+          <w:lang w:val="en-GB"/>
+        </w:rPr>
+        <w:t>Pos</w:t>
+      </w:r>
+      <w:proofErr w:type="spellEnd"/>
+      <w:r>
+        <w:rPr>
+          <w:rFonts w:ascii="Courier New" w:hAnsi="Courier New" w:cs="Courier New"/>
+          <w:color w:val="40619D" w:themeColor="accent6"/>
+          <w:lang w:val="en-GB"/>
+        </w:rPr>
+        <w:t>: 1</w:t>
+      </w:r>
+    </w:p>
+    <w:p>
+      <w:pPr>
+        <w:spacing w:after="0" w:line="240" w:lineRule="auto"/>
+        <w:rPr>
+          <w:rFonts w:ascii="Courier New" w:hAnsi="Courier New" w:cs="Courier New"/>
+          <w:color w:val="40619D" w:themeColor="accent6"/>
+          <w:lang w:val="en-GB"/>
+        </w:rPr>
+      </w:pPr>
+      <w:r>
+        <w:rPr>
+          <w:rFonts w:ascii="Courier New" w:hAnsi="Courier New" w:cs="Courier New"/>
+          <w:color w:val="40619D" w:themeColor="accent6"/>
+          <w:lang w:val="en-GB"/>
         </w:rPr>
         <w:t>-------------------------------------------------------</w:t>
       </w:r>
-      <w:bookmarkStart w:id="4" w:name="_GoBack"/>
-      <w:bookmarkEnd w:id="4"/>
-    </w:p>
-    <w:p>
-      <w:pPr>
-        <w:spacing w:after="0" w:line="240" w:lineRule="auto"/>
-        <w:rPr>
-          <w:rFonts w:ascii="Courier New" w:hAnsi="Courier New" w:cs="Courier New"/>
-          <w:color w:val="40619D" w:themeColor="accent6"/>
-          <w:lang w:val="de-CH"/>
-        </w:rPr>
-      </w:pPr>
-      <w:r>
-        <w:rPr>
-          <w:rFonts w:ascii="Courier New" w:hAnsi="Courier New" w:cs="Courier New"/>
-          <w:color w:val="40619D" w:themeColor="accent6"/>
-          <w:lang w:val="de-CH"/>
+    </w:p>
+    <w:p>
+      <w:pPr>
+        <w:spacing w:after="0" w:line="240" w:lineRule="auto"/>
+        <w:rPr>
+          <w:rFonts w:ascii="Courier New" w:hAnsi="Courier New" w:cs="Courier New"/>
+          <w:color w:val="40619D" w:themeColor="accent6"/>
+          <w:lang w:val="en-GB"/>
+        </w:rPr>
+      </w:pPr>
+      <w:r>
+        <w:rPr>
+          <w:rFonts w:ascii="Courier New" w:hAnsi="Courier New" w:cs="Courier New"/>
+          <w:color w:val="40619D" w:themeColor="accent6"/>
+          <w:lang w:val="en-GB"/>
         </w:rPr>
         <w:t xml:space="preserve">  0   1   2 &lt; x</w:t>
       </w:r>
@@ -8124,98 +8044,68 @@
         <w:rPr>
           <w:rFonts w:ascii="Courier New" w:hAnsi="Courier New" w:cs="Courier New"/>
           <w:color w:val="40619D" w:themeColor="accent6"/>
-          <w:lang w:val="de-CH"/>
-        </w:rPr>
-      </w:pPr>
-      <w:proofErr w:type="gramStart"/>
-      <w:r>
-        <w:rPr>
-          <w:rFonts w:ascii="Courier New" w:hAnsi="Courier New" w:cs="Courier New"/>
-          <w:color w:val="40619D" w:themeColor="accent6"/>
-          <w:lang w:val="de-CH"/>
-        </w:rPr>
-        <w:t>0( )</w:t>
-      </w:r>
-      <w:proofErr w:type="gramEnd"/>
-      <w:r>
-        <w:rPr>
-          <w:rFonts w:ascii="Courier New" w:hAnsi="Courier New" w:cs="Courier New"/>
-          <w:color w:val="40619D" w:themeColor="accent6"/>
-          <w:lang w:val="de-CH"/>
-        </w:rPr>
-        <w:t>-( )-( )</w:t>
-      </w:r>
-    </w:p>
-    <w:p>
-      <w:pPr>
-        <w:spacing w:after="0" w:line="240" w:lineRule="auto"/>
-        <w:rPr>
-          <w:rFonts w:ascii="Courier New" w:hAnsi="Courier New" w:cs="Courier New"/>
-          <w:color w:val="40619D" w:themeColor="accent6"/>
-          <w:lang w:val="de-CH"/>
-        </w:rPr>
-      </w:pPr>
-      <w:proofErr w:type="gramStart"/>
-      <w:r>
-        <w:rPr>
-          <w:rFonts w:ascii="Courier New" w:hAnsi="Courier New" w:cs="Courier New"/>
-          <w:color w:val="40619D" w:themeColor="accent6"/>
-          <w:lang w:val="de-CH"/>
-        </w:rPr>
-        <w:t>1( )</w:t>
-      </w:r>
-      <w:proofErr w:type="gramEnd"/>
-      <w:r>
-        <w:rPr>
-          <w:rFonts w:ascii="Courier New" w:hAnsi="Courier New" w:cs="Courier New"/>
-          <w:color w:val="40619D" w:themeColor="accent6"/>
-          <w:lang w:val="de-CH"/>
-        </w:rPr>
-        <w:t>-( )-( )</w:t>
-      </w:r>
-    </w:p>
-    <w:p>
-      <w:pPr>
-        <w:spacing w:after="0" w:line="240" w:lineRule="auto"/>
-        <w:rPr>
-          <w:rFonts w:ascii="Courier New" w:hAnsi="Courier New" w:cs="Courier New"/>
-          <w:color w:val="40619D" w:themeColor="accent6"/>
-          <w:lang w:val="de-CH"/>
-        </w:rPr>
-      </w:pPr>
-      <w:proofErr w:type="gramStart"/>
-      <w:r>
-        <w:rPr>
-          <w:rFonts w:ascii="Courier New" w:hAnsi="Courier New" w:cs="Courier New"/>
-          <w:color w:val="40619D" w:themeColor="accent6"/>
-          <w:lang w:val="de-CH"/>
-        </w:rPr>
-        <w:t>2( )</w:t>
-      </w:r>
-      <w:proofErr w:type="gramEnd"/>
-      <w:r>
-        <w:rPr>
-          <w:rFonts w:ascii="Courier New" w:hAnsi="Courier New" w:cs="Courier New"/>
-          <w:color w:val="40619D" w:themeColor="accent6"/>
-          <w:lang w:val="de-CH"/>
-        </w:rPr>
-        <w:t>-( )-( )</w:t>
-      </w:r>
-    </w:p>
-    <w:p>
-      <w:pPr>
-        <w:spacing w:after="0" w:line="240" w:lineRule="auto"/>
-        <w:rPr>
-          <w:rFonts w:ascii="Courier New" w:hAnsi="Courier New" w:cs="Courier New"/>
-          <w:color w:val="40619D" w:themeColor="accent6"/>
-          <w:lang w:val="de-CH"/>
-        </w:rPr>
-      </w:pPr>
-      <w:r>
-        <w:rPr>
-          <w:rFonts w:ascii="Courier New" w:hAnsi="Courier New" w:cs="Courier New"/>
-          <w:color w:val="40619D" w:themeColor="accent6"/>
-          <w:lang w:val="de-CH"/>
+          <w:lang w:val="en-GB"/>
+        </w:rPr>
+      </w:pPr>
+      <w:r>
+        <w:rPr>
+          <w:rFonts w:ascii="Courier New" w:hAnsi="Courier New" w:cs="Courier New"/>
+          <w:color w:val="40619D" w:themeColor="accent6"/>
+          <w:lang w:val="en-GB"/>
+        </w:rPr>
+        <w:t>0(X)-( )-( )</w:t>
+      </w:r>
+    </w:p>
+    <w:p>
+      <w:pPr>
+        <w:spacing w:after="0" w:line="240" w:lineRule="auto"/>
+        <w:rPr>
+          <w:rFonts w:ascii="Courier New" w:hAnsi="Courier New" w:cs="Courier New"/>
+          <w:color w:val="40619D" w:themeColor="accent6"/>
+          <w:lang w:val="en-GB"/>
+        </w:rPr>
+      </w:pPr>
+      <w:r>
+        <w:rPr>
+          <w:rFonts w:ascii="Courier New" w:hAnsi="Courier New" w:cs="Courier New"/>
+          <w:color w:val="40619D" w:themeColor="accent6"/>
+          <w:lang w:val="en-GB"/>
+        </w:rPr>
+        <w:t>1( )-(O)-( )</w:t>
+      </w:r>
+    </w:p>
+    <w:p>
+      <w:pPr>
+        <w:spacing w:after="0" w:line="240" w:lineRule="auto"/>
+        <w:rPr>
+          <w:rFonts w:ascii="Courier New" w:hAnsi="Courier New" w:cs="Courier New"/>
+          <w:color w:val="40619D" w:themeColor="accent6"/>
+          <w:lang w:val="en-GB"/>
+        </w:rPr>
+      </w:pPr>
+      <w:r>
+        <w:rPr>
+          <w:rFonts w:ascii="Courier New" w:hAnsi="Courier New" w:cs="Courier New"/>
+          <w:color w:val="40619D" w:themeColor="accent6"/>
+          <w:lang w:val="en-GB"/>
+        </w:rPr>
+        <w:t>2( )-( )-( )</w:t>
+      </w:r>
+    </w:p>
+    <w:p>
+      <w:pPr>
+        <w:spacing w:after="0" w:line="240" w:lineRule="auto"/>
+        <w:rPr>
+          <w:rFonts w:ascii="Courier New" w:hAnsi="Courier New" w:cs="Courier New"/>
+          <w:color w:val="40619D" w:themeColor="accent6"/>
+          <w:lang w:val="en-GB"/>
+        </w:rPr>
+      </w:pPr>
+      <w:r>
+        <w:rPr>
+          <w:rFonts w:ascii="Courier New" w:hAnsi="Courier New" w:cs="Courier New"/>
+          <w:color w:val="40619D" w:themeColor="accent6"/>
+          <w:lang w:val="en-GB"/>
         </w:rPr>
         <w:t>^</w:t>
       </w:r>
@@ -8226,14 +8116,14 @@
         <w:rPr>
           <w:rFonts w:ascii="Courier New" w:hAnsi="Courier New" w:cs="Courier New"/>
           <w:color w:val="40619D" w:themeColor="accent6"/>
-          <w:lang w:val="de-CH"/>
-        </w:rPr>
-      </w:pPr>
-      <w:r>
-        <w:rPr>
-          <w:rFonts w:ascii="Courier New" w:hAnsi="Courier New" w:cs="Courier New"/>
-          <w:color w:val="40619D" w:themeColor="accent6"/>
-          <w:lang w:val="de-CH"/>
+          <w:lang w:val="en-GB"/>
+        </w:rPr>
+      </w:pPr>
+      <w:r>
+        <w:rPr>
+          <w:rFonts w:ascii="Courier New" w:hAnsi="Courier New" w:cs="Courier New"/>
+          <w:color w:val="40619D" w:themeColor="accent6"/>
+          <w:lang w:val="en-GB"/>
         </w:rPr>
         <w:t>y</w:t>
       </w:r>
@@ -8244,14 +8134,14 @@
         <w:rPr>
           <w:rFonts w:ascii="Courier New" w:hAnsi="Courier New" w:cs="Courier New"/>
           <w:color w:val="40619D" w:themeColor="accent6"/>
-          <w:lang w:val="de-CH"/>
-        </w:rPr>
-      </w:pPr>
-      <w:r>
-        <w:rPr>
-          <w:rFonts w:ascii="Courier New" w:hAnsi="Courier New" w:cs="Courier New"/>
-          <w:color w:val="40619D" w:themeColor="accent6"/>
-          <w:lang w:val="de-CH"/>
+          <w:lang w:val="en-GB"/>
+        </w:rPr>
+      </w:pPr>
+      <w:r>
+        <w:rPr>
+          <w:rFonts w:ascii="Courier New" w:hAnsi="Courier New" w:cs="Courier New"/>
+          <w:color w:val="40619D" w:themeColor="accent6"/>
+          <w:lang w:val="en-GB"/>
         </w:rPr>
         <w:t>-------------------------------------------------------</w:t>
       </w:r>
@@ -8262,70 +8152,16 @@
         <w:rPr>
           <w:rFonts w:ascii="Courier New" w:hAnsi="Courier New" w:cs="Courier New"/>
           <w:color w:val="40619D" w:themeColor="accent6"/>
-          <w:lang w:val="de-CH"/>
-        </w:rPr>
-      </w:pPr>
-      <w:r>
-        <w:rPr>
-          <w:rFonts w:ascii="Courier New" w:hAnsi="Courier New" w:cs="Courier New"/>
-          <w:color w:val="40619D" w:themeColor="accent6"/>
-          <w:lang w:val="de-CH"/>
-        </w:rPr>
-        <w:t xml:space="preserve">&gt;&gt; AI </w:t>
-      </w:r>
-      <w:proofErr w:type="spellStart"/>
-      <w:r>
-        <w:rPr>
-          <w:rFonts w:ascii="Courier New" w:hAnsi="Courier New" w:cs="Courier New"/>
-          <w:color w:val="40619D" w:themeColor="accent6"/>
-          <w:lang w:val="de-CH"/>
-        </w:rPr>
-        <w:t>is</w:t>
-      </w:r>
-      <w:proofErr w:type="spellEnd"/>
-      <w:r>
-        <w:rPr>
-          <w:rFonts w:ascii="Courier New" w:hAnsi="Courier New" w:cs="Courier New"/>
-          <w:color w:val="40619D" w:themeColor="accent6"/>
-          <w:lang w:val="de-CH"/>
-        </w:rPr>
-        <w:t xml:space="preserve"> </w:t>
-      </w:r>
-      <w:proofErr w:type="spellStart"/>
-      <w:r>
-        <w:rPr>
-          <w:rFonts w:ascii="Courier New" w:hAnsi="Courier New" w:cs="Courier New"/>
-          <w:color w:val="40619D" w:themeColor="accent6"/>
-          <w:lang w:val="de-CH"/>
-        </w:rPr>
-        <w:t>picking</w:t>
-      </w:r>
-      <w:proofErr w:type="spellEnd"/>
-      <w:r>
-        <w:rPr>
-          <w:rFonts w:ascii="Courier New" w:hAnsi="Courier New" w:cs="Courier New"/>
-          <w:color w:val="40619D" w:themeColor="accent6"/>
-          <w:lang w:val="de-CH"/>
-        </w:rPr>
-        <w:t xml:space="preserve"> a </w:t>
-      </w:r>
-      <w:proofErr w:type="spellStart"/>
-      <w:r>
-        <w:rPr>
-          <w:rFonts w:ascii="Courier New" w:hAnsi="Courier New" w:cs="Courier New"/>
-          <w:color w:val="40619D" w:themeColor="accent6"/>
-          <w:lang w:val="de-CH"/>
-        </w:rPr>
-        <w:t>position</w:t>
-      </w:r>
-      <w:proofErr w:type="spellEnd"/>
-      <w:r>
-        <w:rPr>
-          <w:rFonts w:ascii="Courier New" w:hAnsi="Courier New" w:cs="Courier New"/>
-          <w:color w:val="40619D" w:themeColor="accent6"/>
-          <w:lang w:val="de-CH"/>
-        </w:rPr>
-        <w:t>.</w:t>
+          <w:lang w:val="en-GB"/>
+        </w:rPr>
+      </w:pPr>
+      <w:r>
+        <w:rPr>
+          <w:rFonts w:ascii="Courier New" w:hAnsi="Courier New" w:cs="Courier New"/>
+          <w:color w:val="40619D" w:themeColor="accent6"/>
+          <w:lang w:val="en-GB"/>
+        </w:rPr>
+        <w:t>&gt;&gt; AI is picking a position.</w:t>
       </w:r>
     </w:p>
     <w:p>
@@ -8379,543 +8215,43 @@
           <w:color w:val="40619D" w:themeColor="accent6"/>
           <w:lang w:val="en-GB"/>
         </w:rPr>
-        <w:t>0(X)</w:t>
-      </w:r>
-      <w:proofErr w:type="gramStart"/>
-      <w:r>
-        <w:rPr>
-          <w:rFonts w:ascii="Courier New" w:hAnsi="Courier New" w:cs="Courier New"/>
-          <w:color w:val="40619D" w:themeColor="accent6"/>
-          <w:lang w:val="en-GB"/>
-        </w:rPr>
-        <w:t>-( )</w:t>
-      </w:r>
-      <w:proofErr w:type="gramEnd"/>
-      <w:r>
-        <w:rPr>
-          <w:rFonts w:ascii="Courier New" w:hAnsi="Courier New" w:cs="Courier New"/>
-          <w:color w:val="40619D" w:themeColor="accent6"/>
-          <w:lang w:val="en-GB"/>
-        </w:rPr>
-        <w:t>-( )</w:t>
-      </w:r>
-    </w:p>
-    <w:p>
-      <w:pPr>
-        <w:spacing w:after="0" w:line="240" w:lineRule="auto"/>
-        <w:rPr>
-          <w:rFonts w:ascii="Courier New" w:hAnsi="Courier New" w:cs="Courier New"/>
-          <w:color w:val="40619D" w:themeColor="accent6"/>
-          <w:lang w:val="en-GB"/>
-        </w:rPr>
-      </w:pPr>
-      <w:proofErr w:type="gramStart"/>
-      <w:r>
-        <w:rPr>
-          <w:rFonts w:ascii="Courier New" w:hAnsi="Courier New" w:cs="Courier New"/>
-          <w:color w:val="40619D" w:themeColor="accent6"/>
-          <w:lang w:val="en-GB"/>
-        </w:rPr>
-        <w:t>1( )</w:t>
-      </w:r>
-      <w:proofErr w:type="gramEnd"/>
-      <w:r>
-        <w:rPr>
-          <w:rFonts w:ascii="Courier New" w:hAnsi="Courier New" w:cs="Courier New"/>
-          <w:color w:val="40619D" w:themeColor="accent6"/>
-          <w:lang w:val="en-GB"/>
-        </w:rPr>
-        <w:t>-( )-( )</w:t>
-      </w:r>
-    </w:p>
-    <w:p>
-      <w:pPr>
-        <w:spacing w:after="0" w:line="240" w:lineRule="auto"/>
-        <w:rPr>
-          <w:rFonts w:ascii="Courier New" w:hAnsi="Courier New" w:cs="Courier New"/>
-          <w:color w:val="40619D" w:themeColor="accent6"/>
-          <w:lang w:val="en-GB"/>
-        </w:rPr>
-      </w:pPr>
-      <w:proofErr w:type="gramStart"/>
-      <w:r>
-        <w:rPr>
-          <w:rFonts w:ascii="Courier New" w:hAnsi="Courier New" w:cs="Courier New"/>
-          <w:color w:val="40619D" w:themeColor="accent6"/>
-          <w:lang w:val="en-GB"/>
-        </w:rPr>
-        <w:t>2( )</w:t>
-      </w:r>
-      <w:proofErr w:type="gramEnd"/>
-      <w:r>
-        <w:rPr>
-          <w:rFonts w:ascii="Courier New" w:hAnsi="Courier New" w:cs="Courier New"/>
-          <w:color w:val="40619D" w:themeColor="accent6"/>
-          <w:lang w:val="en-GB"/>
-        </w:rPr>
-        <w:t>-( )-( )</w:t>
-      </w:r>
-    </w:p>
-    <w:p>
-      <w:pPr>
-        <w:spacing w:after="0" w:line="240" w:lineRule="auto"/>
-        <w:rPr>
-          <w:rFonts w:ascii="Courier New" w:hAnsi="Courier New" w:cs="Courier New"/>
-          <w:color w:val="40619D" w:themeColor="accent6"/>
-          <w:lang w:val="en-GB"/>
-        </w:rPr>
-      </w:pPr>
-      <w:r>
-        <w:rPr>
-          <w:rFonts w:ascii="Courier New" w:hAnsi="Courier New" w:cs="Courier New"/>
-          <w:color w:val="40619D" w:themeColor="accent6"/>
-          <w:lang w:val="en-GB"/>
-        </w:rPr>
-        <w:t>^</w:t>
-      </w:r>
-    </w:p>
-    <w:p>
-      <w:pPr>
-        <w:spacing w:after="0" w:line="240" w:lineRule="auto"/>
-        <w:rPr>
-          <w:rFonts w:ascii="Courier New" w:hAnsi="Courier New" w:cs="Courier New"/>
-          <w:color w:val="40619D" w:themeColor="accent6"/>
-          <w:lang w:val="en-GB"/>
-        </w:rPr>
-      </w:pPr>
-      <w:r>
-        <w:rPr>
-          <w:rFonts w:ascii="Courier New" w:hAnsi="Courier New" w:cs="Courier New"/>
-          <w:color w:val="40619D" w:themeColor="accent6"/>
-          <w:lang w:val="en-GB"/>
-        </w:rPr>
-        <w:t>y</w:t>
-      </w:r>
-    </w:p>
-    <w:p>
-      <w:pPr>
-        <w:spacing w:after="0" w:line="240" w:lineRule="auto"/>
-        <w:rPr>
-          <w:rFonts w:ascii="Courier New" w:hAnsi="Courier New" w:cs="Courier New"/>
-          <w:color w:val="40619D" w:themeColor="accent6"/>
-          <w:lang w:val="en-GB"/>
-        </w:rPr>
-      </w:pPr>
-      <w:r>
-        <w:rPr>
-          <w:rFonts w:ascii="Courier New" w:hAnsi="Courier New" w:cs="Courier New"/>
-          <w:color w:val="40619D" w:themeColor="accent6"/>
-          <w:lang w:val="en-GB"/>
-        </w:rPr>
-        <w:t>-------------------------------------------------------</w:t>
-      </w:r>
-    </w:p>
-    <w:p>
-      <w:pPr>
-        <w:spacing w:after="0" w:line="240" w:lineRule="auto"/>
-        <w:rPr>
-          <w:rFonts w:ascii="Courier New" w:hAnsi="Courier New" w:cs="Courier New"/>
-          <w:color w:val="40619D" w:themeColor="accent6"/>
-          <w:lang w:val="en-GB"/>
-        </w:rPr>
-      </w:pPr>
-      <w:r>
-        <w:rPr>
-          <w:rFonts w:ascii="Courier New" w:hAnsi="Courier New" w:cs="Courier New"/>
-          <w:color w:val="40619D" w:themeColor="accent6"/>
-          <w:lang w:val="en-GB"/>
-        </w:rPr>
-        <w:t>&gt;&gt; Player O y-</w:t>
-      </w:r>
-      <w:proofErr w:type="spellStart"/>
-      <w:r>
-        <w:rPr>
-          <w:rFonts w:ascii="Courier New" w:hAnsi="Courier New" w:cs="Courier New"/>
-          <w:color w:val="40619D" w:themeColor="accent6"/>
-          <w:lang w:val="en-GB"/>
-        </w:rPr>
-        <w:t>Pos</w:t>
-      </w:r>
-      <w:proofErr w:type="spellEnd"/>
-      <w:r>
-        <w:rPr>
-          <w:rFonts w:ascii="Courier New" w:hAnsi="Courier New" w:cs="Courier New"/>
-          <w:color w:val="40619D" w:themeColor="accent6"/>
-          <w:lang w:val="en-GB"/>
-        </w:rPr>
-        <w:t>: 1</w:t>
-      </w:r>
-    </w:p>
-    <w:p>
-      <w:pPr>
-        <w:spacing w:after="0" w:line="240" w:lineRule="auto"/>
-        <w:rPr>
-          <w:rFonts w:ascii="Courier New" w:hAnsi="Courier New" w:cs="Courier New"/>
-          <w:color w:val="40619D" w:themeColor="accent6"/>
-          <w:lang w:val="en-GB"/>
-        </w:rPr>
-      </w:pPr>
-      <w:r>
-        <w:rPr>
-          <w:rFonts w:ascii="Courier New" w:hAnsi="Courier New" w:cs="Courier New"/>
-          <w:color w:val="40619D" w:themeColor="accent6"/>
-          <w:lang w:val="en-GB"/>
-        </w:rPr>
-        <w:t>&gt;&gt; Player O x-</w:t>
-      </w:r>
-      <w:proofErr w:type="spellStart"/>
-      <w:r>
-        <w:rPr>
-          <w:rFonts w:ascii="Courier New" w:hAnsi="Courier New" w:cs="Courier New"/>
-          <w:color w:val="40619D" w:themeColor="accent6"/>
-          <w:lang w:val="en-GB"/>
-        </w:rPr>
-        <w:t>Pos</w:t>
-      </w:r>
-      <w:proofErr w:type="spellEnd"/>
-      <w:r>
-        <w:rPr>
-          <w:rFonts w:ascii="Courier New" w:hAnsi="Courier New" w:cs="Courier New"/>
-          <w:color w:val="40619D" w:themeColor="accent6"/>
-          <w:lang w:val="en-GB"/>
-        </w:rPr>
-        <w:t>: 1</w:t>
-      </w:r>
-    </w:p>
-    <w:p>
-      <w:pPr>
-        <w:spacing w:after="0" w:line="240" w:lineRule="auto"/>
-        <w:rPr>
-          <w:rFonts w:ascii="Courier New" w:hAnsi="Courier New" w:cs="Courier New"/>
-          <w:color w:val="40619D" w:themeColor="accent6"/>
-          <w:lang w:val="en-GB"/>
-        </w:rPr>
-      </w:pPr>
-      <w:r>
-        <w:rPr>
-          <w:rFonts w:ascii="Courier New" w:hAnsi="Courier New" w:cs="Courier New"/>
-          <w:color w:val="40619D" w:themeColor="accent6"/>
-          <w:lang w:val="en-GB"/>
-        </w:rPr>
-        <w:t>-------------------------------------------------------</w:t>
-      </w:r>
-    </w:p>
-    <w:p>
-      <w:pPr>
-        <w:spacing w:after="0" w:line="240" w:lineRule="auto"/>
-        <w:rPr>
-          <w:rFonts w:ascii="Courier New" w:hAnsi="Courier New" w:cs="Courier New"/>
-          <w:color w:val="40619D" w:themeColor="accent6"/>
-          <w:lang w:val="en-GB"/>
-        </w:rPr>
-      </w:pPr>
-      <w:r>
-        <w:rPr>
-          <w:rFonts w:ascii="Courier New" w:hAnsi="Courier New" w:cs="Courier New"/>
-          <w:color w:val="40619D" w:themeColor="accent6"/>
-          <w:lang w:val="en-GB"/>
-        </w:rPr>
-        <w:t xml:space="preserve">  0   1   2 &lt; x</w:t>
-      </w:r>
-    </w:p>
-    <w:p>
-      <w:pPr>
-        <w:spacing w:after="0" w:line="240" w:lineRule="auto"/>
-        <w:rPr>
-          <w:rFonts w:ascii="Courier New" w:hAnsi="Courier New" w:cs="Courier New"/>
-          <w:color w:val="40619D" w:themeColor="accent6"/>
-          <w:lang w:val="en-GB"/>
-        </w:rPr>
-      </w:pPr>
-      <w:r>
-        <w:rPr>
-          <w:rFonts w:ascii="Courier New" w:hAnsi="Courier New" w:cs="Courier New"/>
-          <w:color w:val="40619D" w:themeColor="accent6"/>
-          <w:lang w:val="en-GB"/>
-        </w:rPr>
-        <w:t>0(X)</w:t>
-      </w:r>
-      <w:proofErr w:type="gramStart"/>
-      <w:r>
-        <w:rPr>
-          <w:rFonts w:ascii="Courier New" w:hAnsi="Courier New" w:cs="Courier New"/>
-          <w:color w:val="40619D" w:themeColor="accent6"/>
-          <w:lang w:val="en-GB"/>
-        </w:rPr>
-        <w:t>-( )</w:t>
-      </w:r>
-      <w:proofErr w:type="gramEnd"/>
-      <w:r>
-        <w:rPr>
-          <w:rFonts w:ascii="Courier New" w:hAnsi="Courier New" w:cs="Courier New"/>
-          <w:color w:val="40619D" w:themeColor="accent6"/>
-          <w:lang w:val="en-GB"/>
-        </w:rPr>
-        <w:t>-( )</w:t>
-      </w:r>
-    </w:p>
-    <w:p>
-      <w:pPr>
-        <w:spacing w:after="0" w:line="240" w:lineRule="auto"/>
-        <w:rPr>
-          <w:rFonts w:ascii="Courier New" w:hAnsi="Courier New" w:cs="Courier New"/>
-          <w:color w:val="40619D" w:themeColor="accent6"/>
-          <w:lang w:val="en-GB"/>
-        </w:rPr>
-      </w:pPr>
-      <w:proofErr w:type="gramStart"/>
-      <w:r>
-        <w:rPr>
-          <w:rFonts w:ascii="Courier New" w:hAnsi="Courier New" w:cs="Courier New"/>
-          <w:color w:val="40619D" w:themeColor="accent6"/>
-          <w:lang w:val="en-GB"/>
-        </w:rPr>
-        <w:t>1( )</w:t>
-      </w:r>
-      <w:proofErr w:type="gramEnd"/>
-      <w:r>
-        <w:rPr>
-          <w:rFonts w:ascii="Courier New" w:hAnsi="Courier New" w:cs="Courier New"/>
-          <w:color w:val="40619D" w:themeColor="accent6"/>
-          <w:lang w:val="en-GB"/>
-        </w:rPr>
-        <w:t>-(O)-( )</w:t>
-      </w:r>
-    </w:p>
-    <w:p>
-      <w:pPr>
-        <w:spacing w:after="0" w:line="240" w:lineRule="auto"/>
-        <w:rPr>
-          <w:rFonts w:ascii="Courier New" w:hAnsi="Courier New" w:cs="Courier New"/>
-          <w:color w:val="40619D" w:themeColor="accent6"/>
-          <w:lang w:val="en-GB"/>
-        </w:rPr>
-      </w:pPr>
-      <w:proofErr w:type="gramStart"/>
-      <w:r>
-        <w:rPr>
-          <w:rFonts w:ascii="Courier New" w:hAnsi="Courier New" w:cs="Courier New"/>
-          <w:color w:val="40619D" w:themeColor="accent6"/>
-          <w:lang w:val="en-GB"/>
-        </w:rPr>
-        <w:t>2( )</w:t>
-      </w:r>
-      <w:proofErr w:type="gramEnd"/>
-      <w:r>
-        <w:rPr>
-          <w:rFonts w:ascii="Courier New" w:hAnsi="Courier New" w:cs="Courier New"/>
-          <w:color w:val="40619D" w:themeColor="accent6"/>
-          <w:lang w:val="en-GB"/>
-        </w:rPr>
-        <w:t>-( )-( )</w:t>
-      </w:r>
-    </w:p>
-    <w:p>
-      <w:pPr>
-        <w:spacing w:after="0" w:line="240" w:lineRule="auto"/>
-        <w:rPr>
-          <w:rFonts w:ascii="Courier New" w:hAnsi="Courier New" w:cs="Courier New"/>
-          <w:color w:val="40619D" w:themeColor="accent6"/>
-          <w:lang w:val="en-GB"/>
-        </w:rPr>
-      </w:pPr>
-      <w:r>
-        <w:rPr>
-          <w:rFonts w:ascii="Courier New" w:hAnsi="Courier New" w:cs="Courier New"/>
-          <w:color w:val="40619D" w:themeColor="accent6"/>
-          <w:lang w:val="en-GB"/>
-        </w:rPr>
-        <w:t>^</w:t>
-      </w:r>
-    </w:p>
-    <w:p>
-      <w:pPr>
-        <w:spacing w:after="0" w:line="240" w:lineRule="auto"/>
-        <w:rPr>
-          <w:rFonts w:ascii="Courier New" w:hAnsi="Courier New" w:cs="Courier New"/>
-          <w:color w:val="40619D" w:themeColor="accent6"/>
-          <w:lang w:val="en-GB"/>
-        </w:rPr>
-      </w:pPr>
-      <w:r>
-        <w:rPr>
-          <w:rFonts w:ascii="Courier New" w:hAnsi="Courier New" w:cs="Courier New"/>
-          <w:color w:val="40619D" w:themeColor="accent6"/>
-          <w:lang w:val="en-GB"/>
-        </w:rPr>
-        <w:t>y</w:t>
-      </w:r>
-    </w:p>
-    <w:p>
-      <w:pPr>
-        <w:spacing w:after="0" w:line="240" w:lineRule="auto"/>
-        <w:rPr>
-          <w:rFonts w:ascii="Courier New" w:hAnsi="Courier New" w:cs="Courier New"/>
-          <w:color w:val="40619D" w:themeColor="accent6"/>
-          <w:lang w:val="en-GB"/>
-        </w:rPr>
-      </w:pPr>
-      <w:r>
-        <w:rPr>
-          <w:rFonts w:ascii="Courier New" w:hAnsi="Courier New" w:cs="Courier New"/>
-          <w:color w:val="40619D" w:themeColor="accent6"/>
-          <w:lang w:val="en-GB"/>
-        </w:rPr>
-        <w:t>-------------------------------------------------------</w:t>
-      </w:r>
-    </w:p>
-    <w:p>
-      <w:pPr>
-        <w:spacing w:after="0" w:line="240" w:lineRule="auto"/>
-        <w:rPr>
-          <w:rFonts w:ascii="Courier New" w:hAnsi="Courier New" w:cs="Courier New"/>
-          <w:color w:val="40619D" w:themeColor="accent6"/>
-          <w:lang w:val="en-GB"/>
-        </w:rPr>
-      </w:pPr>
-      <w:r>
-        <w:rPr>
-          <w:rFonts w:ascii="Courier New" w:hAnsi="Courier New" w:cs="Courier New"/>
-          <w:color w:val="40619D" w:themeColor="accent6"/>
-          <w:lang w:val="en-GB"/>
-        </w:rPr>
-        <w:t>&gt;&gt; AI is picking a position.</w:t>
-      </w:r>
-    </w:p>
-    <w:p>
-      <w:pPr>
-        <w:spacing w:after="0" w:line="240" w:lineRule="auto"/>
-        <w:rPr>
-          <w:rFonts w:ascii="Courier New" w:hAnsi="Courier New" w:cs="Courier New"/>
-          <w:color w:val="40619D" w:themeColor="accent6"/>
-          <w:lang w:val="en-GB"/>
-        </w:rPr>
-      </w:pPr>
-      <w:r>
-        <w:rPr>
-          <w:rFonts w:ascii="Courier New" w:hAnsi="Courier New" w:cs="Courier New"/>
-          <w:color w:val="40619D" w:themeColor="accent6"/>
-          <w:lang w:val="en-GB"/>
-        </w:rPr>
-        <w:t>-------------------------------------------------------</w:t>
-      </w:r>
-    </w:p>
-    <w:p>
-      <w:pPr>
-        <w:spacing w:after="0" w:line="240" w:lineRule="auto"/>
-        <w:rPr>
-          <w:rFonts w:ascii="Courier New" w:hAnsi="Courier New" w:cs="Courier New"/>
-          <w:color w:val="40619D" w:themeColor="accent6"/>
-          <w:lang w:val="en-GB"/>
-        </w:rPr>
-      </w:pPr>
-      <w:r>
-        <w:rPr>
-          <w:rFonts w:ascii="Courier New" w:hAnsi="Courier New" w:cs="Courier New"/>
-          <w:color w:val="40619D" w:themeColor="accent6"/>
-          <w:lang w:val="en-GB"/>
-        </w:rPr>
-        <w:t xml:space="preserve">  0   1   2 &lt; x</w:t>
-      </w:r>
-    </w:p>
-    <w:p>
-      <w:pPr>
-        <w:spacing w:after="0" w:line="240" w:lineRule="auto"/>
-        <w:rPr>
-          <w:rFonts w:ascii="Courier New" w:hAnsi="Courier New" w:cs="Courier New"/>
-          <w:color w:val="40619D" w:themeColor="accent6"/>
-          <w:lang w:val="en-GB"/>
-        </w:rPr>
-      </w:pPr>
-      <w:r>
-        <w:rPr>
-          <w:rFonts w:ascii="Courier New" w:hAnsi="Courier New" w:cs="Courier New"/>
-          <w:color w:val="40619D" w:themeColor="accent6"/>
-          <w:lang w:val="en-GB"/>
-        </w:rPr>
-        <w:t>0(X)</w:t>
-      </w:r>
-      <w:proofErr w:type="gramStart"/>
-      <w:r>
-        <w:rPr>
-          <w:rFonts w:ascii="Courier New" w:hAnsi="Courier New" w:cs="Courier New"/>
-          <w:color w:val="40619D" w:themeColor="accent6"/>
-          <w:lang w:val="en-GB"/>
-        </w:rPr>
-        <w:t>-( )</w:t>
-      </w:r>
-      <w:proofErr w:type="gramEnd"/>
-      <w:r>
-        <w:rPr>
-          <w:rFonts w:ascii="Courier New" w:hAnsi="Courier New" w:cs="Courier New"/>
-          <w:color w:val="40619D" w:themeColor="accent6"/>
-          <w:lang w:val="en-GB"/>
-        </w:rPr>
-        <w:t>-( )</w:t>
-      </w:r>
-    </w:p>
-    <w:p>
-      <w:pPr>
-        <w:spacing w:after="0" w:line="240" w:lineRule="auto"/>
-        <w:rPr>
-          <w:rFonts w:ascii="Courier New" w:hAnsi="Courier New" w:cs="Courier New"/>
-          <w:color w:val="40619D" w:themeColor="accent6"/>
-          <w:lang w:val="en-GB"/>
-        </w:rPr>
-      </w:pPr>
-      <w:proofErr w:type="gramStart"/>
-      <w:r>
-        <w:rPr>
-          <w:rFonts w:ascii="Courier New" w:hAnsi="Courier New" w:cs="Courier New"/>
-          <w:color w:val="40619D" w:themeColor="accent6"/>
-          <w:lang w:val="en-GB"/>
-        </w:rPr>
-        <w:t>1( )</w:t>
-      </w:r>
-      <w:proofErr w:type="gramEnd"/>
-      <w:r>
-        <w:rPr>
-          <w:rFonts w:ascii="Courier New" w:hAnsi="Courier New" w:cs="Courier New"/>
-          <w:color w:val="40619D" w:themeColor="accent6"/>
-          <w:lang w:val="en-GB"/>
-        </w:rPr>
-        <w:t>-(O)-( )</w:t>
-      </w:r>
-    </w:p>
-    <w:p>
-      <w:pPr>
-        <w:spacing w:after="0" w:line="240" w:lineRule="auto"/>
-        <w:rPr>
-          <w:rFonts w:ascii="Courier New" w:hAnsi="Courier New" w:cs="Courier New"/>
-          <w:color w:val="40619D" w:themeColor="accent6"/>
-          <w:lang w:val="en-GB"/>
-        </w:rPr>
-      </w:pPr>
-      <w:r>
-        <w:rPr>
-          <w:rFonts w:ascii="Courier New" w:hAnsi="Courier New" w:cs="Courier New"/>
-          <w:color w:val="40619D" w:themeColor="accent6"/>
-          <w:lang w:val="en-GB"/>
-        </w:rPr>
-        <w:t>2(X)</w:t>
-      </w:r>
-      <w:proofErr w:type="gramStart"/>
-      <w:r>
-        <w:rPr>
-          <w:rFonts w:ascii="Courier New" w:hAnsi="Courier New" w:cs="Courier New"/>
-          <w:color w:val="40619D" w:themeColor="accent6"/>
-          <w:lang w:val="en-GB"/>
-        </w:rPr>
-        <w:t>-( )</w:t>
-      </w:r>
-      <w:proofErr w:type="gramEnd"/>
-      <w:r>
-        <w:rPr>
-          <w:rFonts w:ascii="Courier New" w:hAnsi="Courier New" w:cs="Courier New"/>
-          <w:color w:val="40619D" w:themeColor="accent6"/>
-          <w:lang w:val="en-GB"/>
-        </w:rPr>
-        <w:t>-( )</w:t>
+        <w:t>0(X)-( )-( )</w:t>
+      </w:r>
+    </w:p>
+    <w:p>
+      <w:pPr>
+        <w:spacing w:after="0" w:line="240" w:lineRule="auto"/>
+        <w:rPr>
+          <w:rFonts w:ascii="Courier New" w:hAnsi="Courier New" w:cs="Courier New"/>
+          <w:color w:val="40619D" w:themeColor="accent6"/>
+          <w:lang w:val="en-GB"/>
+        </w:rPr>
+      </w:pPr>
+      <w:r>
+        <w:rPr>
+          <w:rFonts w:ascii="Courier New" w:hAnsi="Courier New" w:cs="Courier New"/>
+          <w:color w:val="40619D" w:themeColor="accent6"/>
+          <w:lang w:val="en-GB"/>
+        </w:rPr>
+        <w:t>1( )-(O)-( )</w:t>
+      </w:r>
+    </w:p>
+    <w:p>
+      <w:pPr>
+        <w:spacing w:after="0" w:line="240" w:lineRule="auto"/>
+        <w:rPr>
+          <w:rFonts w:ascii="Courier New" w:hAnsi="Courier New" w:cs="Courier New"/>
+          <w:color w:val="40619D" w:themeColor="accent6"/>
+          <w:lang w:val="en-GB"/>
+        </w:rPr>
+      </w:pPr>
+      <w:r>
+        <w:rPr>
+          <w:rFonts w:ascii="Courier New" w:hAnsi="Courier New" w:cs="Courier New"/>
+          <w:color w:val="40619D" w:themeColor="accent6"/>
+          <w:lang w:val="en-GB"/>
+        </w:rPr>
+        <w:t>2(X)-( )-( )</w:t>
       </w:r>
     </w:p>
     <w:p>
@@ -9276,89 +8612,43 @@
           <w:color w:val="40619D" w:themeColor="accent6"/>
           <w:lang w:val="en-GB"/>
         </w:rPr>
-        <w:t>0(X)</w:t>
-      </w:r>
-      <w:proofErr w:type="gramStart"/>
-      <w:r>
-        <w:rPr>
-          <w:rFonts w:ascii="Courier New" w:hAnsi="Courier New" w:cs="Courier New"/>
-          <w:color w:val="40619D" w:themeColor="accent6"/>
-          <w:lang w:val="en-GB"/>
-        </w:rPr>
-        <w:t>-( )</w:t>
-      </w:r>
-      <w:proofErr w:type="gramEnd"/>
-      <w:r>
-        <w:rPr>
-          <w:rFonts w:ascii="Courier New" w:hAnsi="Courier New" w:cs="Courier New"/>
-          <w:color w:val="40619D" w:themeColor="accent6"/>
-          <w:lang w:val="en-GB"/>
-        </w:rPr>
-        <w:t>-( )</w:t>
-      </w:r>
-    </w:p>
-    <w:p>
-      <w:pPr>
-        <w:spacing w:after="0" w:line="240" w:lineRule="auto"/>
-        <w:rPr>
-          <w:rFonts w:ascii="Courier New" w:hAnsi="Courier New" w:cs="Courier New"/>
-          <w:color w:val="40619D" w:themeColor="accent6"/>
-          <w:lang w:val="en-GB"/>
-        </w:rPr>
-      </w:pPr>
-      <w:r>
-        <w:rPr>
-          <w:rFonts w:ascii="Courier New" w:hAnsi="Courier New" w:cs="Courier New"/>
-          <w:color w:val="40619D" w:themeColor="accent6"/>
-          <w:lang w:val="en-GB"/>
-        </w:rPr>
-        <w:t>1(O)-(O)</w:t>
-      </w:r>
-      <w:proofErr w:type="gramStart"/>
-      <w:r>
-        <w:rPr>
-          <w:rFonts w:ascii="Courier New" w:hAnsi="Courier New" w:cs="Courier New"/>
-          <w:color w:val="40619D" w:themeColor="accent6"/>
-          <w:lang w:val="en-GB"/>
-        </w:rPr>
-        <w:t>-( )</w:t>
-      </w:r>
-      <w:proofErr w:type="gramEnd"/>
-    </w:p>
-    <w:p>
-      <w:pPr>
-        <w:spacing w:after="0" w:line="240" w:lineRule="auto"/>
-        <w:rPr>
-          <w:rFonts w:ascii="Courier New" w:hAnsi="Courier New" w:cs="Courier New"/>
-          <w:color w:val="40619D" w:themeColor="accent6"/>
-          <w:lang w:val="en-GB"/>
-        </w:rPr>
-      </w:pPr>
-      <w:r>
-        <w:rPr>
-          <w:rFonts w:ascii="Courier New" w:hAnsi="Courier New" w:cs="Courier New"/>
-          <w:color w:val="40619D" w:themeColor="accent6"/>
-          <w:lang w:val="en-GB"/>
-        </w:rPr>
-        <w:t>2(X)</w:t>
-      </w:r>
-      <w:proofErr w:type="gramStart"/>
-      <w:r>
-        <w:rPr>
-          <w:rFonts w:ascii="Courier New" w:hAnsi="Courier New" w:cs="Courier New"/>
-          <w:color w:val="40619D" w:themeColor="accent6"/>
-          <w:lang w:val="en-GB"/>
-        </w:rPr>
-        <w:t>-( )</w:t>
-      </w:r>
-      <w:proofErr w:type="gramEnd"/>
-      <w:r>
-        <w:rPr>
-          <w:rFonts w:ascii="Courier New" w:hAnsi="Courier New" w:cs="Courier New"/>
-          <w:color w:val="40619D" w:themeColor="accent6"/>
-          <w:lang w:val="en-GB"/>
-        </w:rPr>
-        <w:t>-( )</w:t>
+        <w:t>0(X)-( )-( )</w:t>
+      </w:r>
+    </w:p>
+    <w:p>
+      <w:pPr>
+        <w:spacing w:after="0" w:line="240" w:lineRule="auto"/>
+        <w:rPr>
+          <w:rFonts w:ascii="Courier New" w:hAnsi="Courier New" w:cs="Courier New"/>
+          <w:color w:val="40619D" w:themeColor="accent6"/>
+          <w:lang w:val="en-GB"/>
+        </w:rPr>
+      </w:pPr>
+      <w:r>
+        <w:rPr>
+          <w:rFonts w:ascii="Courier New" w:hAnsi="Courier New" w:cs="Courier New"/>
+          <w:color w:val="40619D" w:themeColor="accent6"/>
+          <w:lang w:val="en-GB"/>
+        </w:rPr>
+        <w:t>1(O)-(O)-( )</w:t>
+      </w:r>
+    </w:p>
+    <w:p>
+      <w:pPr>
+        <w:spacing w:after="0" w:line="240" w:lineRule="auto"/>
+        <w:rPr>
+          <w:rFonts w:ascii="Courier New" w:hAnsi="Courier New" w:cs="Courier New"/>
+          <w:color w:val="40619D" w:themeColor="accent6"/>
+          <w:lang w:val="en-GB"/>
+        </w:rPr>
+      </w:pPr>
+      <w:r>
+        <w:rPr>
+          <w:rFonts w:ascii="Courier New" w:hAnsi="Courier New" w:cs="Courier New"/>
+          <w:color w:val="40619D" w:themeColor="accent6"/>
+          <w:lang w:val="en-GB"/>
+        </w:rPr>
+        <w:t>2(X)-( )-( )</w:t>
       </w:r>
     </w:p>
     <w:p>
@@ -9484,25 +8774,7 @@
           <w:color w:val="40619D" w:themeColor="accent6"/>
           <w:lang w:val="en-GB"/>
         </w:rPr>
-        <w:t>0(X)</w:t>
-      </w:r>
-      <w:proofErr w:type="gramStart"/>
-      <w:r>
-        <w:rPr>
-          <w:rFonts w:ascii="Courier New" w:hAnsi="Courier New" w:cs="Courier New"/>
-          <w:color w:val="40619D" w:themeColor="accent6"/>
-          <w:lang w:val="en-GB"/>
-        </w:rPr>
-        <w:t>-( )</w:t>
-      </w:r>
-      <w:proofErr w:type="gramEnd"/>
-      <w:r>
-        <w:rPr>
-          <w:rFonts w:ascii="Courier New" w:hAnsi="Courier New" w:cs="Courier New"/>
-          <w:color w:val="40619D" w:themeColor="accent6"/>
-          <w:lang w:val="en-GB"/>
-        </w:rPr>
-        <w:t>-( )</w:t>
+        <w:t>0(X)-( )-( )</w:t>
       </w:r>
     </w:p>
     <w:p>
@@ -9538,25 +8810,7 @@
           <w:color w:val="40619D" w:themeColor="accent6"/>
           <w:lang w:val="en-GB"/>
         </w:rPr>
-        <w:t>2(X)</w:t>
-      </w:r>
-      <w:proofErr w:type="gramStart"/>
-      <w:r>
-        <w:rPr>
-          <w:rFonts w:ascii="Courier New" w:hAnsi="Courier New" w:cs="Courier New"/>
-          <w:color w:val="40619D" w:themeColor="accent6"/>
-          <w:lang w:val="en-GB"/>
-        </w:rPr>
-        <w:t>-( )</w:t>
-      </w:r>
-      <w:proofErr w:type="gramEnd"/>
-      <w:r>
-        <w:rPr>
-          <w:rFonts w:ascii="Courier New" w:hAnsi="Courier New" w:cs="Courier New"/>
-          <w:color w:val="40619D" w:themeColor="accent6"/>
-          <w:lang w:val="en-GB"/>
-        </w:rPr>
-        <w:t>-( )</w:t>
+        <w:t>2(X)-( )-( )</w:t>
       </w:r>
     </w:p>
     <w:p>
@@ -9736,25 +8990,7 @@
           <w:color w:val="40619D" w:themeColor="accent6"/>
           <w:lang w:val="en-GB"/>
         </w:rPr>
-        <w:t>0(X)</w:t>
-      </w:r>
-      <w:proofErr w:type="gramStart"/>
-      <w:r>
-        <w:rPr>
-          <w:rFonts w:ascii="Courier New" w:hAnsi="Courier New" w:cs="Courier New"/>
-          <w:color w:val="40619D" w:themeColor="accent6"/>
-          <w:lang w:val="en-GB"/>
-        </w:rPr>
-        <w:t>-( )</w:t>
-      </w:r>
-      <w:proofErr w:type="gramEnd"/>
-      <w:r>
-        <w:rPr>
-          <w:rFonts w:ascii="Courier New" w:hAnsi="Courier New" w:cs="Courier New"/>
-          <w:color w:val="40619D" w:themeColor="accent6"/>
-          <w:lang w:val="en-GB"/>
-        </w:rPr>
-        <w:t>-( )</w:t>
+        <w:t>0(X)-( )-( )</w:t>
       </w:r>
     </w:p>
     <w:p>
@@ -9790,18 +9026,8 @@
           <w:color w:val="40619D" w:themeColor="accent6"/>
           <w:lang w:val="en-GB"/>
         </w:rPr>
-        <w:t>2(X)-(O)</w:t>
-      </w:r>
-      <w:proofErr w:type="gramStart"/>
-      <w:r>
-        <w:rPr>
-          <w:rFonts w:ascii="Courier New" w:hAnsi="Courier New" w:cs="Courier New"/>
-          <w:color w:val="40619D" w:themeColor="accent6"/>
-          <w:lang w:val="en-GB"/>
-        </w:rPr>
-        <w:t>-( )</w:t>
-      </w:r>
-      <w:proofErr w:type="gramEnd"/>
+        <w:t>2(X)-(O)-( )</w:t>
+      </w:r>
     </w:p>
     <w:p>
       <w:pPr>
@@ -9920,23 +9146,13 @@
           <w:lang w:val="en-GB"/>
         </w:rPr>
       </w:pPr>
-      <w:proofErr w:type="gramStart"/>
-      <w:r>
-        <w:rPr>
-          <w:rFonts w:ascii="Courier New" w:hAnsi="Courier New" w:cs="Courier New"/>
-          <w:color w:val="40619D" w:themeColor="accent6"/>
-          <w:lang w:val="en-GB"/>
-        </w:rPr>
-        <w:t>0( )</w:t>
-      </w:r>
-      <w:proofErr w:type="gramEnd"/>
-      <w:r>
-        <w:rPr>
-          <w:rFonts w:ascii="Courier New" w:hAnsi="Courier New" w:cs="Courier New"/>
-          <w:color w:val="40619D" w:themeColor="accent6"/>
-          <w:lang w:val="en-GB"/>
-        </w:rPr>
-        <w:t>-(X)-( )</w:t>
+      <w:r>
+        <w:rPr>
+          <w:rFonts w:ascii="Courier New" w:hAnsi="Courier New" w:cs="Courier New"/>
+          <w:color w:val="40619D" w:themeColor="accent6"/>
+          <w:lang w:val="en-GB"/>
+        </w:rPr>
+        <w:t>0( )-(X)-( )</w:t>
       </w:r>
     </w:p>
     <w:p>
@@ -9972,18 +9188,8 @@
           <w:color w:val="40619D" w:themeColor="accent6"/>
           <w:lang w:val="en-GB"/>
         </w:rPr>
-        <w:t>2(X)-(O)</w:t>
-      </w:r>
-      <w:proofErr w:type="gramStart"/>
-      <w:r>
-        <w:rPr>
-          <w:rFonts w:ascii="Courier New" w:hAnsi="Courier New" w:cs="Courier New"/>
-          <w:color w:val="40619D" w:themeColor="accent6"/>
-          <w:lang w:val="en-GB"/>
-        </w:rPr>
-        <w:t>-( )</w:t>
-      </w:r>
-      <w:proofErr w:type="gramEnd"/>
+        <w:t>2(X)-(O)-( )</w:t>
+      </w:r>
     </w:p>
     <w:p>
       <w:pPr>
@@ -10129,23 +9335,13 @@
         <w:t>Pick direction(</w:t>
       </w:r>
       <w:proofErr w:type="spellStart"/>
-      <w:proofErr w:type="gramStart"/>
-      <w:r>
-        <w:rPr>
-          <w:rFonts w:ascii="Courier New" w:hAnsi="Courier New" w:cs="Courier New"/>
-          <w:color w:val="40619D" w:themeColor="accent6"/>
-          <w:lang w:val="en-GB"/>
-        </w:rPr>
-        <w:t>u,d</w:t>
-      </w:r>
-      <w:proofErr w:type="gramEnd"/>
-      <w:r>
-        <w:rPr>
-          <w:rFonts w:ascii="Courier New" w:hAnsi="Courier New" w:cs="Courier New"/>
-          <w:color w:val="40619D" w:themeColor="accent6"/>
-          <w:lang w:val="en-GB"/>
-        </w:rPr>
-        <w:t>,r,l</w:t>
+      <w:r>
+        <w:rPr>
+          <w:rFonts w:ascii="Courier New" w:hAnsi="Courier New" w:cs="Courier New"/>
+          <w:color w:val="40619D" w:themeColor="accent6"/>
+          <w:lang w:val="en-GB"/>
+        </w:rPr>
+        <w:t>u,d,r,l</w:t>
       </w:r>
       <w:proofErr w:type="spellEnd"/>
       <w:r>
@@ -10208,45 +9404,25 @@
           <w:color w:val="40619D" w:themeColor="accent6"/>
           <w:lang w:val="en-GB"/>
         </w:rPr>
-        <w:t>0(O)-(X)</w:t>
-      </w:r>
-      <w:proofErr w:type="gramStart"/>
-      <w:r>
-        <w:rPr>
-          <w:rFonts w:ascii="Courier New" w:hAnsi="Courier New" w:cs="Courier New"/>
-          <w:color w:val="40619D" w:themeColor="accent6"/>
-          <w:lang w:val="en-GB"/>
-        </w:rPr>
-        <w:t>-( )</w:t>
-      </w:r>
-      <w:proofErr w:type="gramEnd"/>
-    </w:p>
-    <w:p>
-      <w:pPr>
-        <w:spacing w:after="0" w:line="240" w:lineRule="auto"/>
-        <w:rPr>
-          <w:rFonts w:ascii="Courier New" w:hAnsi="Courier New" w:cs="Courier New"/>
-          <w:color w:val="40619D" w:themeColor="accent6"/>
-          <w:lang w:val="en-GB"/>
-        </w:rPr>
-      </w:pPr>
-      <w:proofErr w:type="gramStart"/>
-      <w:r>
-        <w:rPr>
-          <w:rFonts w:ascii="Courier New" w:hAnsi="Courier New" w:cs="Courier New"/>
-          <w:color w:val="40619D" w:themeColor="accent6"/>
-          <w:lang w:val="en-GB"/>
-        </w:rPr>
-        <w:t>1( )</w:t>
-      </w:r>
-      <w:proofErr w:type="gramEnd"/>
-      <w:r>
-        <w:rPr>
-          <w:rFonts w:ascii="Courier New" w:hAnsi="Courier New" w:cs="Courier New"/>
-          <w:color w:val="40619D" w:themeColor="accent6"/>
-          <w:lang w:val="en-GB"/>
-        </w:rPr>
-        <w:t>-(O)-(X)</w:t>
+        <w:t>0(O)-(X)-( )</w:t>
+      </w:r>
+    </w:p>
+    <w:p>
+      <w:pPr>
+        <w:spacing w:after="0" w:line="240" w:lineRule="auto"/>
+        <w:rPr>
+          <w:rFonts w:ascii="Courier New" w:hAnsi="Courier New" w:cs="Courier New"/>
+          <w:color w:val="40619D" w:themeColor="accent6"/>
+          <w:lang w:val="en-GB"/>
+        </w:rPr>
+      </w:pPr>
+      <w:r>
+        <w:rPr>
+          <w:rFonts w:ascii="Courier New" w:hAnsi="Courier New" w:cs="Courier New"/>
+          <w:color w:val="40619D" w:themeColor="accent6"/>
+          <w:lang w:val="en-GB"/>
+        </w:rPr>
+        <w:t>1( )-(O)-(X)</w:t>
       </w:r>
     </w:p>
     <w:p>
@@ -10265,18 +9441,8 @@
           <w:lang w:val="en-GB"/>
         </w:rPr>
         <w:lastRenderedPageBreak/>
-        <w:t>2(X)-(O)</w:t>
-      </w:r>
-      <w:proofErr w:type="gramStart"/>
-      <w:r>
-        <w:rPr>
-          <w:rFonts w:ascii="Courier New" w:hAnsi="Courier New" w:cs="Courier New"/>
-          <w:color w:val="40619D" w:themeColor="accent6"/>
-          <w:lang w:val="en-GB"/>
-        </w:rPr>
-        <w:t>-( )</w:t>
-      </w:r>
-      <w:proofErr w:type="gramEnd"/>
+        <w:t>2(X)-(O)-( )</w:t>
+      </w:r>
     </w:p>
     <w:p>
       <w:pPr>
@@ -10401,82 +9567,44 @@
           <w:color w:val="40619D" w:themeColor="accent6"/>
           <w:lang w:val="en-GB"/>
         </w:rPr>
-        <w:t>0(O)</w:t>
-      </w:r>
-      <w:proofErr w:type="gramStart"/>
-      <w:r>
-        <w:rPr>
-          <w:rFonts w:ascii="Courier New" w:hAnsi="Courier New" w:cs="Courier New"/>
-          <w:color w:val="40619D" w:themeColor="accent6"/>
-          <w:lang w:val="en-GB"/>
-        </w:rPr>
-        <w:t>-( )</w:t>
-      </w:r>
-      <w:proofErr w:type="gramEnd"/>
-      <w:r>
-        <w:rPr>
-          <w:rFonts w:ascii="Courier New" w:hAnsi="Courier New" w:cs="Courier New"/>
-          <w:color w:val="40619D" w:themeColor="accent6"/>
-          <w:lang w:val="en-GB"/>
-        </w:rPr>
-        <w:t>-(X)</w:t>
-      </w:r>
-    </w:p>
-    <w:p>
-      <w:pPr>
-        <w:spacing w:after="0" w:line="240" w:lineRule="auto"/>
-        <w:rPr>
-          <w:rFonts w:ascii="Courier New" w:hAnsi="Courier New" w:cs="Courier New"/>
-          <w:color w:val="40619D" w:themeColor="accent6"/>
-          <w:lang w:val="en-GB"/>
-        </w:rPr>
-      </w:pPr>
-      <w:proofErr w:type="gramStart"/>
-      <w:r>
-        <w:rPr>
-          <w:rFonts w:ascii="Courier New" w:hAnsi="Courier New" w:cs="Courier New"/>
-          <w:color w:val="40619D" w:themeColor="accent6"/>
-          <w:lang w:val="en-GB"/>
-        </w:rPr>
-        <w:t>1( )</w:t>
-      </w:r>
-      <w:proofErr w:type="gramEnd"/>
-      <w:r>
-        <w:rPr>
-          <w:rFonts w:ascii="Courier New" w:hAnsi="Courier New" w:cs="Courier New"/>
-          <w:color w:val="40619D" w:themeColor="accent6"/>
-          <w:lang w:val="en-GB"/>
-        </w:rPr>
-        <w:t>-(O)-(X)</w:t>
-      </w:r>
-    </w:p>
-    <w:p>
-      <w:pPr>
-        <w:spacing w:after="0" w:line="240" w:lineRule="auto"/>
-        <w:rPr>
-          <w:rFonts w:ascii="Courier New" w:hAnsi="Courier New" w:cs="Courier New"/>
-          <w:color w:val="40619D" w:themeColor="accent6"/>
-          <w:lang w:val="en-GB"/>
-        </w:rPr>
-      </w:pPr>
-      <w:r>
-        <w:rPr>
-          <w:rFonts w:ascii="Courier New" w:hAnsi="Courier New" w:cs="Courier New"/>
-          <w:color w:val="40619D" w:themeColor="accent6"/>
-          <w:lang w:val="en-GB"/>
-        </w:rPr>
-        <w:t>2(X)-(O)</w:t>
-      </w:r>
-      <w:proofErr w:type="gramStart"/>
-      <w:r>
-        <w:rPr>
-          <w:rFonts w:ascii="Courier New" w:hAnsi="Courier New" w:cs="Courier New"/>
-          <w:color w:val="40619D" w:themeColor="accent6"/>
-          <w:lang w:val="en-GB"/>
-        </w:rPr>
-        <w:t>-( )</w:t>
-      </w:r>
-      <w:proofErr w:type="gramEnd"/>
+        <w:t>0(O)-( )-(X)</w:t>
+      </w:r>
+    </w:p>
+    <w:p>
+      <w:pPr>
+        <w:spacing w:after="0" w:line="240" w:lineRule="auto"/>
+        <w:rPr>
+          <w:rFonts w:ascii="Courier New" w:hAnsi="Courier New" w:cs="Courier New"/>
+          <w:color w:val="40619D" w:themeColor="accent6"/>
+          <w:lang w:val="en-GB"/>
+        </w:rPr>
+      </w:pPr>
+      <w:r>
+        <w:rPr>
+          <w:rFonts w:ascii="Courier New" w:hAnsi="Courier New" w:cs="Courier New"/>
+          <w:color w:val="40619D" w:themeColor="accent6"/>
+          <w:lang w:val="en-GB"/>
+        </w:rPr>
+        <w:t>1( )-(O)-(X)</w:t>
+      </w:r>
+    </w:p>
+    <w:p>
+      <w:pPr>
+        <w:spacing w:after="0" w:line="240" w:lineRule="auto"/>
+        <w:rPr>
+          <w:rFonts w:ascii="Courier New" w:hAnsi="Courier New" w:cs="Courier New"/>
+          <w:color w:val="40619D" w:themeColor="accent6"/>
+          <w:lang w:val="en-GB"/>
+        </w:rPr>
+      </w:pPr>
+      <w:r>
+        <w:rPr>
+          <w:rFonts w:ascii="Courier New" w:hAnsi="Courier New" w:cs="Courier New"/>
+          <w:color w:val="40619D" w:themeColor="accent6"/>
+          <w:lang w:val="en-GB"/>
+        </w:rPr>
+        <w:t>2(X)-(O)-( )</w:t>
+      </w:r>
     </w:p>
     <w:p>
       <w:pPr>
@@ -10622,23 +9750,13 @@
         <w:t>Pick direction(</w:t>
       </w:r>
       <w:proofErr w:type="spellStart"/>
-      <w:proofErr w:type="gramStart"/>
-      <w:r>
-        <w:rPr>
-          <w:rFonts w:ascii="Courier New" w:hAnsi="Courier New" w:cs="Courier New"/>
-          <w:color w:val="40619D" w:themeColor="accent6"/>
-          <w:lang w:val="en-GB"/>
-        </w:rPr>
-        <w:t>u,d</w:t>
-      </w:r>
-      <w:proofErr w:type="gramEnd"/>
-      <w:r>
-        <w:rPr>
-          <w:rFonts w:ascii="Courier New" w:hAnsi="Courier New" w:cs="Courier New"/>
-          <w:color w:val="40619D" w:themeColor="accent6"/>
-          <w:lang w:val="en-GB"/>
-        </w:rPr>
-        <w:t>,r,l</w:t>
+      <w:r>
+        <w:rPr>
+          <w:rFonts w:ascii="Courier New" w:hAnsi="Courier New" w:cs="Courier New"/>
+          <w:color w:val="40619D" w:themeColor="accent6"/>
+          <w:lang w:val="en-GB"/>
+        </w:rPr>
+        <w:t>u,d,r,l</w:t>
       </w:r>
       <w:proofErr w:type="spellEnd"/>
       <w:r>
@@ -10695,80 +9813,50 @@
           <w:lang w:val="de-CH"/>
         </w:rPr>
       </w:pPr>
-      <w:proofErr w:type="gramStart"/>
       <w:r>
         <w:rPr>
           <w:rFonts w:ascii="Courier New" w:hAnsi="Courier New" w:cs="Courier New"/>
           <w:color w:val="40619D" w:themeColor="accent6"/>
           <w:lang w:val="de-CH"/>
         </w:rPr>
-        <w:t>0( )</w:t>
-      </w:r>
-      <w:proofErr w:type="gramEnd"/>
-      <w:r>
+        <w:t>0( )-(O)-(X)</w:t>
+      </w:r>
+    </w:p>
+    <w:p>
+      <w:pPr>
+        <w:spacing w:after="0" w:line="240" w:lineRule="auto"/>
         <w:rPr>
           <w:rFonts w:ascii="Courier New" w:hAnsi="Courier New" w:cs="Courier New"/>
           <w:color w:val="40619D" w:themeColor="accent6"/>
           <w:lang w:val="de-CH"/>
         </w:rPr>
-        <w:t>-(O)-(X)</w:t>
-      </w:r>
-    </w:p>
-    <w:p>
-      <w:pPr>
-        <w:spacing w:after="0" w:line="240" w:lineRule="auto"/>
+      </w:pPr>
+      <w:r>
         <w:rPr>
           <w:rFonts w:ascii="Courier New" w:hAnsi="Courier New" w:cs="Courier New"/>
           <w:color w:val="40619D" w:themeColor="accent6"/>
           <w:lang w:val="de-CH"/>
         </w:rPr>
-      </w:pPr>
-      <w:proofErr w:type="gramStart"/>
-      <w:r>
+        <w:t>1( )-(O)-(X)</w:t>
+      </w:r>
+    </w:p>
+    <w:p>
+      <w:pPr>
+        <w:spacing w:after="0" w:line="240" w:lineRule="auto"/>
         <w:rPr>
           <w:rFonts w:ascii="Courier New" w:hAnsi="Courier New" w:cs="Courier New"/>
           <w:color w:val="40619D" w:themeColor="accent6"/>
           <w:lang w:val="de-CH"/>
         </w:rPr>
-        <w:t>1( )</w:t>
-      </w:r>
-      <w:proofErr w:type="gramEnd"/>
+      </w:pPr>
       <w:r>
         <w:rPr>
           <w:rFonts w:ascii="Courier New" w:hAnsi="Courier New" w:cs="Courier New"/>
           <w:color w:val="40619D" w:themeColor="accent6"/>
           <w:lang w:val="de-CH"/>
         </w:rPr>
-        <w:t>-(O)-(X)</w:t>
-      </w:r>
-    </w:p>
-    <w:p>
-      <w:pPr>
-        <w:spacing w:after="0" w:line="240" w:lineRule="auto"/>
-        <w:rPr>
-          <w:rFonts w:ascii="Courier New" w:hAnsi="Courier New" w:cs="Courier New"/>
-          <w:color w:val="40619D" w:themeColor="accent6"/>
-          <w:lang w:val="de-CH"/>
-        </w:rPr>
-      </w:pPr>
-      <w:r>
-        <w:rPr>
-          <w:rFonts w:ascii="Courier New" w:hAnsi="Courier New" w:cs="Courier New"/>
-          <w:color w:val="40619D" w:themeColor="accent6"/>
-          <w:lang w:val="de-CH"/>
-        </w:rPr>
-        <w:t>2(X)-(O)</w:t>
-      </w:r>
-      <w:proofErr w:type="gramStart"/>
-      <w:r>
-        <w:rPr>
-          <w:rFonts w:ascii="Courier New" w:hAnsi="Courier New" w:cs="Courier New"/>
-          <w:color w:val="40619D" w:themeColor="accent6"/>
-          <w:lang w:val="de-CH"/>
-        </w:rPr>
-        <w:t>-( )</w:t>
-      </w:r>
-      <w:proofErr w:type="gramEnd"/>
+        <w:t>2(X)-(O)-( )</w:t>
+      </w:r>
     </w:p>
     <w:p>
       <w:pPr>
@@ -12828,7 +11916,7 @@
 </file>
 
 <file path=customXml/itemProps1.xml><?xml version="1.0" encoding="utf-8"?>
-<ds:datastoreItem xmlns:ds="http://schemas.openxmlformats.org/officeDocument/2006/customXml" ds:itemID="{8C66F2AF-EF77-4A6B-B9BD-98AE39A1E88E}">
+<ds:datastoreItem xmlns:ds="http://schemas.openxmlformats.org/officeDocument/2006/customXml" ds:itemID="{63980182-92A0-46DF-B569-B5296691AC65}">
   <ds:schemaRefs>
     <ds:schemaRef ds:uri="http://schemas.openxmlformats.org/officeDocument/2006/bibliography"/>
   </ds:schemaRefs>

</xml_diff>